<commit_message>
Changed decimal 10 2 to 5 2 for the Price field in Polish
</commit_message>
<xml_diff>
--- a/Concepts_and_Dictionaries/NailDB_Data_Dictionary.docx
+++ b/Concepts_and_Dictionaries/NailDB_Data_Dictionary.docx
@@ -13,7 +13,6 @@
           <w:szCs w:val="40"/>
         </w:rPr>
       </w:pPr>
-      <w:bookmarkStart w:id="0" w:name="OLE_LINK1"/>
       <w:r>
         <w:rPr>
           <w:b/>
@@ -453,7 +452,15 @@
       </w:pPr>
       <w:r>
         <w:rPr/>
-        <w:t>Decimal(10, 2)</w:t>
+        <w:t>Decimal(</w:t>
+      </w:r>
+      <w:r>
+        <w:rPr/>
+        <w:t>5</w:t>
+      </w:r>
+      <w:r>
+        <w:rPr/>
+        <w:t>, 2)</w:t>
       </w:r>
     </w:p>
     <w:p>
@@ -5689,12 +5696,12 @@
         </w:numPr>
         <w:rPr/>
       </w:pPr>
-      <w:bookmarkStart w:id="1" w:name="OLE_LINK1"/>
+      <w:bookmarkStart w:id="0" w:name="OLE_LINK1"/>
       <w:r>
         <w:rPr/>
         <w:t>Varchar(80)</w:t>
       </w:r>
-      <w:bookmarkEnd w:id="1"/>
+      <w:bookmarkEnd w:id="0"/>
     </w:p>
     <w:p>
       <w:pPr>
@@ -5928,15 +5935,7 @@
       </w:pPr>
       <w:r>
         <w:rPr/>
-        <w:t>F</w:t>
-      </w:r>
-      <w:r>
-        <w:rPr/>
-        <w:t>i</w:t>
-      </w:r>
-      <w:r>
-        <w:rPr/>
-        <w:t>lePath</w:t>
+        <w:t>FilePath</w:t>
       </w:r>
     </w:p>
     <w:p>
@@ -7705,6 +7704,7 @@
     <w:qFormat/>
     <w:pPr>
       <w:widowControl/>
+      <w:suppressAutoHyphens w:val="true"/>
       <w:bidi w:val="0"/>
       <w:spacing w:lineRule="auto" w:line="278" w:before="0" w:after="160"/>
       <w:jc w:val="left"/>

</xml_diff>

<commit_message>
Changed Name in Brand table to BrandName
</commit_message>
<xml_diff>
--- a/Concepts_and_Dictionaries/NailDB_Data_Dictionary.docx
+++ b/Concepts_and_Dictionaries/NailDB_Data_Dictionary.docx
@@ -452,15 +452,7 @@
       </w:pPr>
       <w:r>
         <w:rPr/>
-        <w:t>Decimal(</w:t>
-      </w:r>
-      <w:r>
-        <w:rPr/>
-        <w:t>5</w:t>
-      </w:r>
-      <w:r>
-        <w:rPr/>
-        <w:t>, 2)</w:t>
+        <w:t>Decimal(5, 2)</w:t>
       </w:r>
     </w:p>
     <w:p>
@@ -2097,6 +2089,10 @@
           <w:bCs/>
         </w:rPr>
       </w:pPr>
+      <w:r>
+        <w:rPr/>
+        <w:t>Brand</w:t>
+      </w:r>
       <w:r>
         <w:rPr/>
         <w:t>Name</w:t>

</xml_diff>

<commit_message>
Renamed Name to CollectionName, and Year to CollectionYear, in Collection table
</commit_message>
<xml_diff>
--- a/Concepts_and_Dictionaries/NailDB_Data_Dictionary.docx
+++ b/Concepts_and_Dictionaries/NailDB_Data_Dictionary.docx
@@ -2091,8 +2091,995 @@
       </w:pPr>
       <w:r>
         <w:rPr/>
-        <w:t>Brand</w:t>
-      </w:r>
+        <w:t>BrandName</w:t>
+      </w:r>
+    </w:p>
+    <w:p>
+      <w:pPr>
+        <w:pStyle w:val="ListParagraph"/>
+        <w:numPr>
+          <w:ilvl w:val="3"/>
+          <w:numId w:val="1"/>
+        </w:numPr>
+        <w:rPr>
+          <w:b/>
+          <w:bCs/>
+        </w:rPr>
+      </w:pPr>
+      <w:r>
+        <w:rPr/>
+        <w:t xml:space="preserve">The name of the nail polish brand. </w:t>
+      </w:r>
+    </w:p>
+    <w:p>
+      <w:pPr>
+        <w:pStyle w:val="ListParagraph"/>
+        <w:numPr>
+          <w:ilvl w:val="3"/>
+          <w:numId w:val="1"/>
+        </w:numPr>
+        <w:rPr>
+          <w:b/>
+          <w:bCs/>
+        </w:rPr>
+      </w:pPr>
+      <w:r>
+        <w:rPr/>
+        <w:t>Varchar(25)</w:t>
+      </w:r>
+    </w:p>
+    <w:p>
+      <w:pPr>
+        <w:pStyle w:val="ListParagraph"/>
+        <w:numPr>
+          <w:ilvl w:val="2"/>
+          <w:numId w:val="1"/>
+        </w:numPr>
+        <w:rPr>
+          <w:b/>
+          <w:bCs/>
+        </w:rPr>
+      </w:pPr>
+      <w:r>
+        <w:rPr/>
+        <w:t>Country</w:t>
+      </w:r>
+    </w:p>
+    <w:p>
+      <w:pPr>
+        <w:pStyle w:val="ListParagraph"/>
+        <w:numPr>
+          <w:ilvl w:val="3"/>
+          <w:numId w:val="1"/>
+        </w:numPr>
+        <w:rPr>
+          <w:b/>
+          <w:bCs/>
+        </w:rPr>
+      </w:pPr>
+      <w:r>
+        <w:rPr/>
+        <w:t xml:space="preserve">The country that a nail polish brand is based. </w:t>
+      </w:r>
+    </w:p>
+    <w:p>
+      <w:pPr>
+        <w:pStyle w:val="ListParagraph"/>
+        <w:numPr>
+          <w:ilvl w:val="3"/>
+          <w:numId w:val="1"/>
+        </w:numPr>
+        <w:rPr>
+          <w:b/>
+          <w:bCs/>
+        </w:rPr>
+      </w:pPr>
+      <w:r>
+        <w:rPr/>
+        <w:t>Varchar(20)</w:t>
+      </w:r>
+    </w:p>
+    <w:p>
+      <w:pPr>
+        <w:pStyle w:val="ListParagraph"/>
+        <w:numPr>
+          <w:ilvl w:val="2"/>
+          <w:numId w:val="1"/>
+        </w:numPr>
+        <w:rPr>
+          <w:b/>
+          <w:bCs/>
+        </w:rPr>
+      </w:pPr>
+      <w:r>
+        <w:rPr/>
+        <w:t>BrandCategoryID</w:t>
+      </w:r>
+    </w:p>
+    <w:p>
+      <w:pPr>
+        <w:pStyle w:val="ListParagraph"/>
+        <w:numPr>
+          <w:ilvl w:val="3"/>
+          <w:numId w:val="1"/>
+        </w:numPr>
+        <w:rPr>
+          <w:b/>
+          <w:bCs/>
+        </w:rPr>
+      </w:pPr>
+      <w:r>
+        <w:rPr/>
+        <w:t xml:space="preserve">Unique identifier for the type of brand a brand is. See BrandCategory table for more details. </w:t>
+      </w:r>
+    </w:p>
+    <w:p>
+      <w:pPr>
+        <w:pStyle w:val="ListParagraph"/>
+        <w:numPr>
+          <w:ilvl w:val="3"/>
+          <w:numId w:val="1"/>
+        </w:numPr>
+        <w:rPr>
+          <w:b/>
+          <w:bCs/>
+        </w:rPr>
+      </w:pPr>
+      <w:r>
+        <w:rPr/>
+        <w:t>INT</w:t>
+      </w:r>
+    </w:p>
+    <w:p>
+      <w:pPr>
+        <w:pStyle w:val="ListParagraph"/>
+        <w:numPr>
+          <w:ilvl w:val="2"/>
+          <w:numId w:val="1"/>
+        </w:numPr>
+        <w:rPr>
+          <w:b/>
+          <w:bCs/>
+        </w:rPr>
+      </w:pPr>
+      <w:r>
+        <w:rPr/>
+        <w:t xml:space="preserve">Parent Company </w:t>
+      </w:r>
+    </w:p>
+    <w:p>
+      <w:pPr>
+        <w:pStyle w:val="ListParagraph"/>
+        <w:numPr>
+          <w:ilvl w:val="3"/>
+          <w:numId w:val="1"/>
+        </w:numPr>
+        <w:rPr>
+          <w:b/>
+          <w:bCs/>
+        </w:rPr>
+      </w:pPr>
+      <w:r>
+        <w:rPr/>
+        <w:t>The parent company of a nail polish brand. Can be null.</w:t>
+      </w:r>
+    </w:p>
+    <w:p>
+      <w:pPr>
+        <w:pStyle w:val="ListParagraph"/>
+        <w:numPr>
+          <w:ilvl w:val="3"/>
+          <w:numId w:val="1"/>
+        </w:numPr>
+        <w:rPr>
+          <w:b/>
+          <w:bCs/>
+        </w:rPr>
+      </w:pPr>
+      <w:r>
+        <w:rPr/>
+        <w:t>Varchar(25)</w:t>
+      </w:r>
+    </w:p>
+    <w:p>
+      <w:pPr>
+        <w:pStyle w:val="ListParagraph"/>
+        <w:numPr>
+          <w:ilvl w:val="2"/>
+          <w:numId w:val="1"/>
+        </w:numPr>
+        <w:rPr>
+          <w:b/>
+          <w:bCs/>
+        </w:rPr>
+      </w:pPr>
+      <w:r>
+        <w:rPr/>
+        <w:t>FoundingYear</w:t>
+      </w:r>
+    </w:p>
+    <w:p>
+      <w:pPr>
+        <w:pStyle w:val="ListParagraph"/>
+        <w:numPr>
+          <w:ilvl w:val="3"/>
+          <w:numId w:val="1"/>
+        </w:numPr>
+        <w:rPr>
+          <w:b/>
+          <w:bCs/>
+        </w:rPr>
+      </w:pPr>
+      <w:r>
+        <w:rPr/>
+        <w:t>The year that a nail polish brand was founded (according to its most recent alias, if applicable)</w:t>
+      </w:r>
+    </w:p>
+    <w:p>
+      <w:pPr>
+        <w:pStyle w:val="ListParagraph"/>
+        <w:numPr>
+          <w:ilvl w:val="3"/>
+          <w:numId w:val="1"/>
+        </w:numPr>
+        <w:rPr>
+          <w:b/>
+          <w:bCs/>
+        </w:rPr>
+      </w:pPr>
+      <w:r>
+        <w:rPr/>
+        <w:t>INT</w:t>
+      </w:r>
+    </w:p>
+    <w:p>
+      <w:pPr>
+        <w:pStyle w:val="ListParagraph"/>
+        <w:numPr>
+          <w:ilvl w:val="2"/>
+          <w:numId w:val="1"/>
+        </w:numPr>
+        <w:rPr>
+          <w:b/>
+          <w:bCs/>
+        </w:rPr>
+      </w:pPr>
+      <w:r>
+        <w:rPr/>
+        <w:t>OperatingCity</w:t>
+      </w:r>
+    </w:p>
+    <w:p>
+      <w:pPr>
+        <w:pStyle w:val="ListParagraph"/>
+        <w:numPr>
+          <w:ilvl w:val="3"/>
+          <w:numId w:val="1"/>
+        </w:numPr>
+        <w:rPr>
+          <w:b/>
+          <w:bCs/>
+        </w:rPr>
+      </w:pPr>
+      <w:r>
+        <w:rPr/>
+        <w:t>The city in which a nail polish brand may operate, if known.</w:t>
+      </w:r>
+    </w:p>
+    <w:p>
+      <w:pPr>
+        <w:pStyle w:val="ListParagraph"/>
+        <w:numPr>
+          <w:ilvl w:val="3"/>
+          <w:numId w:val="1"/>
+        </w:numPr>
+        <w:rPr>
+          <w:b/>
+          <w:bCs/>
+        </w:rPr>
+      </w:pPr>
+      <w:r>
+        <w:rPr/>
+        <w:t>Varchar(25)</w:t>
+      </w:r>
+    </w:p>
+    <w:p>
+      <w:pPr>
+        <w:pStyle w:val="ListParagraph"/>
+        <w:numPr>
+          <w:ilvl w:val="2"/>
+          <w:numId w:val="1"/>
+        </w:numPr>
+        <w:rPr>
+          <w:b/>
+          <w:bCs/>
+        </w:rPr>
+      </w:pPr>
+      <w:r>
+        <w:rPr/>
+        <w:t>OperatingRegion</w:t>
+      </w:r>
+    </w:p>
+    <w:p>
+      <w:pPr>
+        <w:pStyle w:val="ListParagraph"/>
+        <w:numPr>
+          <w:ilvl w:val="3"/>
+          <w:numId w:val="1"/>
+        </w:numPr>
+        <w:rPr>
+          <w:b/>
+          <w:bCs/>
+        </w:rPr>
+      </w:pPr>
+      <w:r>
+        <w:rPr/>
+        <w:t xml:space="preserve">The region where a nail polish brand may operate. Can be a state, providence, or otherwise. </w:t>
+      </w:r>
+    </w:p>
+    <w:p>
+      <w:pPr>
+        <w:pStyle w:val="ListParagraph"/>
+        <w:numPr>
+          <w:ilvl w:val="3"/>
+          <w:numId w:val="1"/>
+        </w:numPr>
+        <w:rPr>
+          <w:b/>
+          <w:bCs/>
+        </w:rPr>
+      </w:pPr>
+      <w:r>
+        <w:rPr/>
+        <w:t>Varchar(25)</w:t>
+      </w:r>
+    </w:p>
+    <w:p>
+      <w:pPr>
+        <w:pStyle w:val="ListParagraph"/>
+        <w:numPr>
+          <w:ilvl w:val="2"/>
+          <w:numId w:val="1"/>
+        </w:numPr>
+        <w:rPr>
+          <w:b/>
+          <w:bCs/>
+        </w:rPr>
+      </w:pPr>
+      <w:r>
+        <w:rPr/>
+        <w:t>WebsiteURL</w:t>
+      </w:r>
+    </w:p>
+    <w:p>
+      <w:pPr>
+        <w:pStyle w:val="ListParagraph"/>
+        <w:numPr>
+          <w:ilvl w:val="3"/>
+          <w:numId w:val="1"/>
+        </w:numPr>
+        <w:rPr>
+          <w:b/>
+          <w:bCs/>
+        </w:rPr>
+      </w:pPr>
+      <w:r>
+        <w:rPr/>
+        <w:t xml:space="preserve">An absolute link to the website for a brand. </w:t>
+      </w:r>
+    </w:p>
+    <w:p>
+      <w:pPr>
+        <w:pStyle w:val="ListParagraph"/>
+        <w:numPr>
+          <w:ilvl w:val="3"/>
+          <w:numId w:val="1"/>
+        </w:numPr>
+        <w:rPr>
+          <w:b/>
+          <w:bCs/>
+        </w:rPr>
+      </w:pPr>
+      <w:r>
+        <w:rPr/>
+        <w:t>Varchar(2083)</w:t>
+      </w:r>
+    </w:p>
+    <w:p>
+      <w:pPr>
+        <w:pStyle w:val="ListParagraph"/>
+        <w:numPr>
+          <w:ilvl w:val="0"/>
+          <w:numId w:val="1"/>
+        </w:numPr>
+        <w:rPr>
+          <w:b/>
+          <w:bCs/>
+        </w:rPr>
+      </w:pPr>
+      <w:r>
+        <w:rPr/>
+        <w:t>Line</w:t>
+      </w:r>
+    </w:p>
+    <w:p>
+      <w:pPr>
+        <w:pStyle w:val="ListParagraph"/>
+        <w:numPr>
+          <w:ilvl w:val="1"/>
+          <w:numId w:val="1"/>
+        </w:numPr>
+        <w:rPr>
+          <w:b/>
+          <w:bCs/>
+        </w:rPr>
+      </w:pPr>
+      <w:r>
+        <w:rPr>
+          <w:b/>
+          <w:bCs/>
+        </w:rPr>
+        <w:t>LineID</w:t>
+      </w:r>
+    </w:p>
+    <w:p>
+      <w:pPr>
+        <w:pStyle w:val="ListParagraph"/>
+        <w:numPr>
+          <w:ilvl w:val="2"/>
+          <w:numId w:val="1"/>
+        </w:numPr>
+        <w:rPr>
+          <w:b/>
+          <w:bCs/>
+        </w:rPr>
+      </w:pPr>
+      <w:r>
+        <w:rPr/>
+        <w:t>A unique identifier for the line that a polish is part of. Most polishes are not part of a line. However, all polishes will be required to identify a line such that bottle size may be obtained.</w:t>
+      </w:r>
+    </w:p>
+    <w:p>
+      <w:pPr>
+        <w:pStyle w:val="ListParagraph"/>
+        <w:numPr>
+          <w:ilvl w:val="3"/>
+          <w:numId w:val="1"/>
+        </w:numPr>
+        <w:rPr>
+          <w:b/>
+          <w:bCs/>
+        </w:rPr>
+      </w:pPr>
+      <w:r>
+        <w:rPr/>
+        <w:t>Examples include:</w:t>
+      </w:r>
+    </w:p>
+    <w:p>
+      <w:pPr>
+        <w:pStyle w:val="ListParagraph"/>
+        <w:numPr>
+          <w:ilvl w:val="4"/>
+          <w:numId w:val="1"/>
+        </w:numPr>
+        <w:rPr>
+          <w:b/>
+          <w:bCs/>
+        </w:rPr>
+      </w:pPr>
+      <w:r>
+        <w:rPr/>
+        <w:t>Sally Hansen – Color Therapy, Xtreme Wear, Gel Finish</w:t>
+      </w:r>
+    </w:p>
+    <w:p>
+      <w:pPr>
+        <w:pStyle w:val="ListParagraph"/>
+        <w:numPr>
+          <w:ilvl w:val="4"/>
+          <w:numId w:val="1"/>
+        </w:numPr>
+        <w:rPr>
+          <w:b/>
+          <w:bCs/>
+        </w:rPr>
+      </w:pPr>
+      <w:r>
+        <w:rPr/>
+        <w:t>Essie – Expressie, Gel Couture</w:t>
+      </w:r>
+    </w:p>
+    <w:p>
+      <w:pPr>
+        <w:pStyle w:val="ListParagraph"/>
+        <w:numPr>
+          <w:ilvl w:val="4"/>
+          <w:numId w:val="1"/>
+        </w:numPr>
+        <w:rPr>
+          <w:b/>
+          <w:bCs/>
+        </w:rPr>
+      </w:pPr>
+      <w:r>
+        <w:rPr/>
+        <w:t>ILNP – Studio Color</w:t>
+      </w:r>
+    </w:p>
+    <w:p>
+      <w:pPr>
+        <w:pStyle w:val="ListParagraph"/>
+        <w:numPr>
+          <w:ilvl w:val="2"/>
+          <w:numId w:val="1"/>
+        </w:numPr>
+        <w:rPr>
+          <w:b/>
+          <w:bCs/>
+        </w:rPr>
+      </w:pPr>
+      <w:r>
+        <w:rPr/>
+        <w:t>INT</w:t>
+      </w:r>
+    </w:p>
+    <w:p>
+      <w:pPr>
+        <w:pStyle w:val="ListParagraph"/>
+        <w:numPr>
+          <w:ilvl w:val="1"/>
+          <w:numId w:val="1"/>
+        </w:numPr>
+        <w:rPr>
+          <w:b/>
+          <w:bCs/>
+        </w:rPr>
+      </w:pPr>
+      <w:r>
+        <w:rPr/>
+        <w:t>LineName</w:t>
+      </w:r>
+    </w:p>
+    <w:p>
+      <w:pPr>
+        <w:pStyle w:val="ListParagraph"/>
+        <w:numPr>
+          <w:ilvl w:val="2"/>
+          <w:numId w:val="1"/>
+        </w:numPr>
+        <w:rPr>
+          <w:b/>
+          <w:bCs/>
+        </w:rPr>
+      </w:pPr>
+      <w:r>
+        <w:rPr/>
+        <w:t xml:space="preserve">The name of the specific polish line. </w:t>
+      </w:r>
+    </w:p>
+    <w:p>
+      <w:pPr>
+        <w:pStyle w:val="ListParagraph"/>
+        <w:numPr>
+          <w:ilvl w:val="2"/>
+          <w:numId w:val="1"/>
+        </w:numPr>
+        <w:rPr>
+          <w:b/>
+          <w:bCs/>
+        </w:rPr>
+      </w:pPr>
+      <w:r>
+        <w:rPr/>
+        <w:t>Varchar(25)</w:t>
+      </w:r>
+    </w:p>
+    <w:p>
+      <w:pPr>
+        <w:pStyle w:val="ListParagraph"/>
+        <w:numPr>
+          <w:ilvl w:val="1"/>
+          <w:numId w:val="1"/>
+        </w:numPr>
+        <w:rPr>
+          <w:b/>
+          <w:bCs/>
+        </w:rPr>
+      </w:pPr>
+      <w:r>
+        <w:rPr/>
+        <w:t>LineDescription</w:t>
+      </w:r>
+    </w:p>
+    <w:p>
+      <w:pPr>
+        <w:pStyle w:val="ListParagraph"/>
+        <w:numPr>
+          <w:ilvl w:val="2"/>
+          <w:numId w:val="1"/>
+        </w:numPr>
+        <w:rPr>
+          <w:b/>
+          <w:bCs/>
+        </w:rPr>
+      </w:pPr>
+      <w:r>
+        <w:rPr/>
+        <w:t>The description of the line, including properties, notes, and other interesting facts.</w:t>
+      </w:r>
+    </w:p>
+    <w:p>
+      <w:pPr>
+        <w:pStyle w:val="ListParagraph"/>
+        <w:numPr>
+          <w:ilvl w:val="2"/>
+          <w:numId w:val="1"/>
+        </w:numPr>
+        <w:rPr>
+          <w:b/>
+          <w:bCs/>
+        </w:rPr>
+      </w:pPr>
+      <w:r>
+        <w:rPr/>
+        <w:t>Varchar(80)</w:t>
+      </w:r>
+    </w:p>
+    <w:p>
+      <w:pPr>
+        <w:pStyle w:val="ListParagraph"/>
+        <w:numPr>
+          <w:ilvl w:val="1"/>
+          <w:numId w:val="1"/>
+        </w:numPr>
+        <w:rPr>
+          <w:b/>
+          <w:bCs/>
+        </w:rPr>
+      </w:pPr>
+      <w:r>
+        <w:rPr/>
+        <w:t>BottleSize</w:t>
+      </w:r>
+    </w:p>
+    <w:p>
+      <w:pPr>
+        <w:pStyle w:val="ListParagraph"/>
+        <w:numPr>
+          <w:ilvl w:val="2"/>
+          <w:numId w:val="1"/>
+        </w:numPr>
+        <w:rPr>
+          <w:b/>
+          <w:bCs/>
+        </w:rPr>
+      </w:pPr>
+      <w:r>
+        <w:rPr/>
+        <w:t>The reported amount of liquid polish (in ml) that a bottle holds. May be inconsistent with actual average fill quantities.</w:t>
+      </w:r>
+    </w:p>
+    <w:p>
+      <w:pPr>
+        <w:pStyle w:val="ListParagraph"/>
+        <w:numPr>
+          <w:ilvl w:val="2"/>
+          <w:numId w:val="1"/>
+        </w:numPr>
+        <w:rPr>
+          <w:b/>
+          <w:bCs/>
+        </w:rPr>
+      </w:pPr>
+      <w:r>
+        <w:rPr/>
+        <w:t>Decimal(4, 1)</w:t>
+      </w:r>
+    </w:p>
+    <w:p>
+      <w:pPr>
+        <w:pStyle w:val="ListParagraph"/>
+        <w:numPr>
+          <w:ilvl w:val="0"/>
+          <w:numId w:val="1"/>
+        </w:numPr>
+        <w:rPr>
+          <w:b/>
+          <w:bCs/>
+        </w:rPr>
+      </w:pPr>
+      <w:r>
+        <w:rPr/>
+        <w:t>BrandCategory</w:t>
+      </w:r>
+    </w:p>
+    <w:p>
+      <w:pPr>
+        <w:pStyle w:val="ListParagraph"/>
+        <w:numPr>
+          <w:ilvl w:val="1"/>
+          <w:numId w:val="1"/>
+        </w:numPr>
+        <w:rPr>
+          <w:b/>
+          <w:bCs/>
+        </w:rPr>
+      </w:pPr>
+      <w:r>
+        <w:rPr>
+          <w:b/>
+          <w:bCs/>
+        </w:rPr>
+        <w:t>BrandCategoryID</w:t>
+      </w:r>
+    </w:p>
+    <w:p>
+      <w:pPr>
+        <w:pStyle w:val="ListParagraph"/>
+        <w:numPr>
+          <w:ilvl w:val="2"/>
+          <w:numId w:val="1"/>
+        </w:numPr>
+        <w:rPr>
+          <w:b/>
+          <w:bCs/>
+        </w:rPr>
+      </w:pPr>
+      <w:r>
+        <w:rPr/>
+        <w:t xml:space="preserve">A unique identifier for the type of brand. </w:t>
+      </w:r>
+    </w:p>
+    <w:p>
+      <w:pPr>
+        <w:pStyle w:val="ListParagraph"/>
+        <w:numPr>
+          <w:ilvl w:val="2"/>
+          <w:numId w:val="1"/>
+        </w:numPr>
+        <w:rPr/>
+      </w:pPr>
+      <w:r>
+        <w:rPr/>
+        <w:t>INT</w:t>
+      </w:r>
+    </w:p>
+    <w:p>
+      <w:pPr>
+        <w:pStyle w:val="ListParagraph"/>
+        <w:numPr>
+          <w:ilvl w:val="1"/>
+          <w:numId w:val="1"/>
+        </w:numPr>
+        <w:rPr/>
+      </w:pPr>
+      <w:r>
+        <w:rPr/>
+        <w:t>BrandCategoryName</w:t>
+      </w:r>
+    </w:p>
+    <w:p>
+      <w:pPr>
+        <w:pStyle w:val="ListParagraph"/>
+        <w:numPr>
+          <w:ilvl w:val="2"/>
+          <w:numId w:val="1"/>
+        </w:numPr>
+        <w:rPr/>
+      </w:pPr>
+      <w:r>
+        <w:rPr/>
+        <w:t xml:space="preserve">Holds the name of the type of category a brand may be. Usually limited to: mainstream, boutique, luxury, indie. </w:t>
+      </w:r>
+    </w:p>
+    <w:p>
+      <w:pPr>
+        <w:pStyle w:val="ListParagraph"/>
+        <w:numPr>
+          <w:ilvl w:val="2"/>
+          <w:numId w:val="1"/>
+        </w:numPr>
+        <w:rPr/>
+      </w:pPr>
+      <w:r>
+        <w:rPr/>
+        <w:t>Varchar(12)</w:t>
+      </w:r>
+    </w:p>
+    <w:p>
+      <w:pPr>
+        <w:pStyle w:val="ListParagraph"/>
+        <w:numPr>
+          <w:ilvl w:val="1"/>
+          <w:numId w:val="1"/>
+        </w:numPr>
+        <w:rPr/>
+      </w:pPr>
+      <w:r>
+        <w:rPr/>
+        <w:t>BrandCategoryDescription</w:t>
+      </w:r>
+    </w:p>
+    <w:p>
+      <w:pPr>
+        <w:pStyle w:val="ListParagraph"/>
+        <w:numPr>
+          <w:ilvl w:val="2"/>
+          <w:numId w:val="1"/>
+        </w:numPr>
+        <w:rPr/>
+      </w:pPr>
+      <w:r>
+        <w:rPr/>
+        <w:t xml:space="preserve">A description of what makes a brand ascribe to said category. </w:t>
+      </w:r>
+    </w:p>
+    <w:p>
+      <w:pPr>
+        <w:pStyle w:val="ListParagraph"/>
+        <w:numPr>
+          <w:ilvl w:val="2"/>
+          <w:numId w:val="1"/>
+        </w:numPr>
+        <w:rPr/>
+      </w:pPr>
+      <w:r>
+        <w:rPr/>
+        <w:t>Varchar(80).</w:t>
+      </w:r>
+    </w:p>
+    <w:p>
+      <w:pPr>
+        <w:pStyle w:val="ListParagraph"/>
+        <w:numPr>
+          <w:ilvl w:val="0"/>
+          <w:numId w:val="1"/>
+        </w:numPr>
+        <w:rPr>
+          <w:b/>
+          <w:bCs/>
+        </w:rPr>
+      </w:pPr>
+      <w:r>
+        <w:rPr/>
+        <w:t>Alias</w:t>
+      </w:r>
+    </w:p>
+    <w:p>
+      <w:pPr>
+        <w:pStyle w:val="ListParagraph"/>
+        <w:numPr>
+          <w:ilvl w:val="1"/>
+          <w:numId w:val="1"/>
+        </w:numPr>
+        <w:rPr>
+          <w:b/>
+          <w:bCs/>
+        </w:rPr>
+      </w:pPr>
+      <w:r>
+        <w:rPr>
+          <w:b/>
+          <w:bCs/>
+        </w:rPr>
+        <w:t>AliasID</w:t>
+      </w:r>
+    </w:p>
+    <w:p>
+      <w:pPr>
+        <w:pStyle w:val="ListParagraph"/>
+        <w:numPr>
+          <w:ilvl w:val="2"/>
+          <w:numId w:val="1"/>
+        </w:numPr>
+        <w:rPr>
+          <w:b/>
+          <w:bCs/>
+        </w:rPr>
+      </w:pPr>
+      <w:r>
+        <w:rPr/>
+        <w:t>An integer that stores the unique identifier for a specific brand alias.</w:t>
+      </w:r>
+    </w:p>
+    <w:p>
+      <w:pPr>
+        <w:pStyle w:val="ListParagraph"/>
+        <w:numPr>
+          <w:ilvl w:val="2"/>
+          <w:numId w:val="1"/>
+        </w:numPr>
+        <w:rPr>
+          <w:b/>
+          <w:bCs/>
+        </w:rPr>
+      </w:pPr>
+      <w:r>
+        <w:rPr/>
+        <w:t>INT</w:t>
+      </w:r>
+    </w:p>
+    <w:p>
+      <w:pPr>
+        <w:pStyle w:val="ListParagraph"/>
+        <w:numPr>
+          <w:ilvl w:val="1"/>
+          <w:numId w:val="1"/>
+        </w:numPr>
+        <w:rPr>
+          <w:b/>
+          <w:bCs/>
+        </w:rPr>
+      </w:pPr>
+      <w:r>
+        <w:rPr/>
+        <w:t>BrandID</w:t>
+      </w:r>
+    </w:p>
+    <w:p>
+      <w:pPr>
+        <w:pStyle w:val="ListParagraph"/>
+        <w:numPr>
+          <w:ilvl w:val="2"/>
+          <w:numId w:val="1"/>
+        </w:numPr>
+        <w:rPr>
+          <w:b/>
+          <w:bCs/>
+        </w:rPr>
+      </w:pPr>
+      <w:r>
+        <w:rPr/>
+        <w:t>Foreign key</w:t>
+      </w:r>
+    </w:p>
+    <w:p>
+      <w:pPr>
+        <w:pStyle w:val="ListParagraph"/>
+        <w:numPr>
+          <w:ilvl w:val="2"/>
+          <w:numId w:val="1"/>
+        </w:numPr>
+        <w:rPr>
+          <w:b/>
+          <w:bCs/>
+        </w:rPr>
+      </w:pPr>
+      <w:r>
+        <w:rPr/>
+        <w:t xml:space="preserve">The brand that has had the alias. </w:t>
+      </w:r>
+    </w:p>
+    <w:p>
+      <w:pPr>
+        <w:pStyle w:val="ListParagraph"/>
+        <w:numPr>
+          <w:ilvl w:val="2"/>
+          <w:numId w:val="1"/>
+        </w:numPr>
+        <w:rPr>
+          <w:b/>
+          <w:bCs/>
+        </w:rPr>
+      </w:pPr>
+      <w:r>
+        <w:rPr/>
+        <w:t>INT</w:t>
+      </w:r>
+    </w:p>
+    <w:p>
+      <w:pPr>
+        <w:pStyle w:val="ListParagraph"/>
+        <w:numPr>
+          <w:ilvl w:val="1"/>
+          <w:numId w:val="1"/>
+        </w:numPr>
+        <w:rPr>
+          <w:b/>
+          <w:bCs/>
+        </w:rPr>
+      </w:pPr>
       <w:r>
         <w:rPr/>
         <w:t>Name</w:t>
@@ -2102,24 +3089,24 @@
       <w:pPr>
         <w:pStyle w:val="ListParagraph"/>
         <w:numPr>
-          <w:ilvl w:val="3"/>
-          <w:numId w:val="1"/>
-        </w:numPr>
-        <w:rPr>
-          <w:b/>
-          <w:bCs/>
-        </w:rPr>
-      </w:pPr>
-      <w:r>
-        <w:rPr/>
-        <w:t xml:space="preserve">The name of the nail polish brand. </w:t>
-      </w:r>
-    </w:p>
-    <w:p>
-      <w:pPr>
-        <w:pStyle w:val="ListParagraph"/>
-        <w:numPr>
-          <w:ilvl w:val="3"/>
+          <w:ilvl w:val="2"/>
+          <w:numId w:val="1"/>
+        </w:numPr>
+        <w:rPr>
+          <w:b/>
+          <w:bCs/>
+        </w:rPr>
+      </w:pPr>
+      <w:r>
+        <w:rPr/>
+        <w:t xml:space="preserve">The name of the alias. </w:t>
+      </w:r>
+    </w:p>
+    <w:p>
+      <w:pPr>
+        <w:pStyle w:val="ListParagraph"/>
+        <w:numPr>
+          <w:ilvl w:val="2"/>
           <w:numId w:val="1"/>
         </w:numPr>
         <w:rPr>
@@ -2136,92 +3123,208 @@
       <w:pPr>
         <w:pStyle w:val="ListParagraph"/>
         <w:numPr>
-          <w:ilvl w:val="2"/>
-          <w:numId w:val="1"/>
-        </w:numPr>
-        <w:rPr>
-          <w:b/>
-          <w:bCs/>
-        </w:rPr>
-      </w:pPr>
-      <w:r>
-        <w:rPr/>
-        <w:t>Country</w:t>
-      </w:r>
-    </w:p>
-    <w:p>
-      <w:pPr>
-        <w:pStyle w:val="ListParagraph"/>
-        <w:numPr>
-          <w:ilvl w:val="3"/>
-          <w:numId w:val="1"/>
-        </w:numPr>
-        <w:rPr>
-          <w:b/>
-          <w:bCs/>
-        </w:rPr>
-      </w:pPr>
-      <w:r>
-        <w:rPr/>
-        <w:t xml:space="preserve">The country that a nail polish brand is based. </w:t>
-      </w:r>
-    </w:p>
-    <w:p>
-      <w:pPr>
-        <w:pStyle w:val="ListParagraph"/>
-        <w:numPr>
-          <w:ilvl w:val="3"/>
-          <w:numId w:val="1"/>
-        </w:numPr>
-        <w:rPr>
-          <w:b/>
-          <w:bCs/>
-        </w:rPr>
-      </w:pPr>
-      <w:r>
-        <w:rPr/>
-        <w:t>Varchar(20)</w:t>
-      </w:r>
-    </w:p>
-    <w:p>
-      <w:pPr>
-        <w:pStyle w:val="ListParagraph"/>
-        <w:numPr>
-          <w:ilvl w:val="2"/>
-          <w:numId w:val="1"/>
-        </w:numPr>
-        <w:rPr>
-          <w:b/>
-          <w:bCs/>
-        </w:rPr>
-      </w:pPr>
-      <w:r>
-        <w:rPr/>
-        <w:t>BrandCategoryID</w:t>
-      </w:r>
-    </w:p>
-    <w:p>
-      <w:pPr>
-        <w:pStyle w:val="ListParagraph"/>
-        <w:numPr>
-          <w:ilvl w:val="3"/>
-          <w:numId w:val="1"/>
-        </w:numPr>
-        <w:rPr>
-          <w:b/>
-          <w:bCs/>
-        </w:rPr>
-      </w:pPr>
-      <w:r>
-        <w:rPr/>
-        <w:t xml:space="preserve">Unique identifier for the type of brand a brand is. See BrandCategory table for more details. </w:t>
-      </w:r>
-    </w:p>
-    <w:p>
-      <w:pPr>
-        <w:pStyle w:val="ListParagraph"/>
-        <w:numPr>
-          <w:ilvl w:val="3"/>
+          <w:ilvl w:val="1"/>
+          <w:numId w:val="1"/>
+        </w:numPr>
+        <w:rPr>
+          <w:b/>
+          <w:bCs/>
+        </w:rPr>
+      </w:pPr>
+      <w:r>
+        <w:rPr/>
+        <w:t>StartDate</w:t>
+      </w:r>
+    </w:p>
+    <w:p>
+      <w:pPr>
+        <w:pStyle w:val="ListParagraph"/>
+        <w:numPr>
+          <w:ilvl w:val="2"/>
+          <w:numId w:val="1"/>
+        </w:numPr>
+        <w:rPr>
+          <w:b/>
+          <w:bCs/>
+        </w:rPr>
+      </w:pPr>
+      <w:r>
+        <w:rPr/>
+        <w:t>The date in which a brand began using their alias. May be NULL.</w:t>
+      </w:r>
+    </w:p>
+    <w:p>
+      <w:pPr>
+        <w:pStyle w:val="ListParagraph"/>
+        <w:numPr>
+          <w:ilvl w:val="2"/>
+          <w:numId w:val="1"/>
+        </w:numPr>
+        <w:rPr>
+          <w:b/>
+          <w:bCs/>
+        </w:rPr>
+      </w:pPr>
+      <w:r>
+        <w:rPr/>
+        <w:t>date</w:t>
+      </w:r>
+    </w:p>
+    <w:p>
+      <w:pPr>
+        <w:pStyle w:val="ListParagraph"/>
+        <w:numPr>
+          <w:ilvl w:val="1"/>
+          <w:numId w:val="1"/>
+        </w:numPr>
+        <w:rPr>
+          <w:b/>
+          <w:bCs/>
+        </w:rPr>
+      </w:pPr>
+      <w:r>
+        <w:rPr/>
+        <w:t>EndDate</w:t>
+      </w:r>
+    </w:p>
+    <w:p>
+      <w:pPr>
+        <w:pStyle w:val="ListParagraph"/>
+        <w:numPr>
+          <w:ilvl w:val="2"/>
+          <w:numId w:val="1"/>
+        </w:numPr>
+        <w:rPr>
+          <w:b/>
+          <w:bCs/>
+        </w:rPr>
+      </w:pPr>
+      <w:r>
+        <w:rPr/>
+        <w:t>The last day that a brand began using their alias. May be NULL.</w:t>
+      </w:r>
+    </w:p>
+    <w:p>
+      <w:pPr>
+        <w:pStyle w:val="ListParagraph"/>
+        <w:numPr>
+          <w:ilvl w:val="2"/>
+          <w:numId w:val="1"/>
+        </w:numPr>
+        <w:rPr/>
+      </w:pPr>
+      <w:r>
+        <w:rPr/>
+        <w:t>date</w:t>
+      </w:r>
+    </w:p>
+    <w:p>
+      <w:pPr>
+        <w:pStyle w:val="ListParagraph"/>
+        <w:numPr>
+          <w:ilvl w:val="1"/>
+          <w:numId w:val="1"/>
+        </w:numPr>
+        <w:rPr>
+          <w:b/>
+          <w:bCs/>
+        </w:rPr>
+      </w:pPr>
+      <w:r>
+        <w:rPr/>
+        <w:t>Description</w:t>
+      </w:r>
+    </w:p>
+    <w:p>
+      <w:pPr>
+        <w:pStyle w:val="ListParagraph"/>
+        <w:numPr>
+          <w:ilvl w:val="2"/>
+          <w:numId w:val="1"/>
+        </w:numPr>
+        <w:rPr>
+          <w:b/>
+          <w:bCs/>
+        </w:rPr>
+      </w:pPr>
+      <w:r>
+        <w:rPr/>
+        <w:t xml:space="preserve">A description of the alias, including motivations, context, or otherwise. </w:t>
+      </w:r>
+    </w:p>
+    <w:p>
+      <w:pPr>
+        <w:pStyle w:val="ListParagraph"/>
+        <w:numPr>
+          <w:ilvl w:val="2"/>
+          <w:numId w:val="1"/>
+        </w:numPr>
+        <w:rPr/>
+      </w:pPr>
+      <w:r>
+        <w:rPr/>
+        <w:t>Varchar(80)</w:t>
+      </w:r>
+    </w:p>
+    <w:p>
+      <w:pPr>
+        <w:pStyle w:val="ListParagraph"/>
+        <w:numPr>
+          <w:ilvl w:val="0"/>
+          <w:numId w:val="1"/>
+        </w:numPr>
+        <w:rPr>
+          <w:b/>
+          <w:bCs/>
+        </w:rPr>
+      </w:pPr>
+      <w:r>
+        <w:rPr/>
+        <w:t>Collection</w:t>
+      </w:r>
+    </w:p>
+    <w:p>
+      <w:pPr>
+        <w:pStyle w:val="ListParagraph"/>
+        <w:numPr>
+          <w:ilvl w:val="1"/>
+          <w:numId w:val="1"/>
+        </w:numPr>
+        <w:rPr>
+          <w:b/>
+          <w:bCs/>
+        </w:rPr>
+      </w:pPr>
+      <w:r>
+        <w:rPr>
+          <w:b/>
+          <w:bCs/>
+        </w:rPr>
+        <w:t>CollectionID</w:t>
+      </w:r>
+    </w:p>
+    <w:p>
+      <w:pPr>
+        <w:pStyle w:val="ListParagraph"/>
+        <w:numPr>
+          <w:ilvl w:val="2"/>
+          <w:numId w:val="1"/>
+        </w:numPr>
+        <w:rPr>
+          <w:b/>
+          <w:bCs/>
+        </w:rPr>
+      </w:pPr>
+      <w:r>
+        <w:rPr/>
+        <w:t>An integer identifier for the collection that a brand enacts.</w:t>
+      </w:r>
+    </w:p>
+    <w:p>
+      <w:pPr>
+        <w:pStyle w:val="ListParagraph"/>
+        <w:numPr>
+          <w:ilvl w:val="2"/>
           <w:numId w:val="1"/>
         </w:numPr>
         <w:rPr>
@@ -2238,653 +3341,153 @@
       <w:pPr>
         <w:pStyle w:val="ListParagraph"/>
         <w:numPr>
-          <w:ilvl w:val="2"/>
-          <w:numId w:val="1"/>
-        </w:numPr>
-        <w:rPr>
-          <w:b/>
-          <w:bCs/>
-        </w:rPr>
-      </w:pPr>
-      <w:r>
-        <w:rPr/>
-        <w:t xml:space="preserve">Parent Company </w:t>
-      </w:r>
-    </w:p>
-    <w:p>
-      <w:pPr>
-        <w:pStyle w:val="ListParagraph"/>
-        <w:numPr>
-          <w:ilvl w:val="3"/>
-          <w:numId w:val="1"/>
-        </w:numPr>
-        <w:rPr>
-          <w:b/>
-          <w:bCs/>
-        </w:rPr>
-      </w:pPr>
-      <w:r>
-        <w:rPr/>
-        <w:t>The parent company of a nail polish brand. Can be null.</w:t>
-      </w:r>
-    </w:p>
-    <w:p>
-      <w:pPr>
-        <w:pStyle w:val="ListParagraph"/>
-        <w:numPr>
-          <w:ilvl w:val="3"/>
-          <w:numId w:val="1"/>
-        </w:numPr>
-        <w:rPr>
-          <w:b/>
-          <w:bCs/>
-        </w:rPr>
-      </w:pPr>
-      <w:r>
-        <w:rPr/>
-        <w:t>Varchar(25)</w:t>
-      </w:r>
-    </w:p>
-    <w:p>
-      <w:pPr>
-        <w:pStyle w:val="ListParagraph"/>
-        <w:numPr>
-          <w:ilvl w:val="2"/>
-          <w:numId w:val="1"/>
-        </w:numPr>
-        <w:rPr>
-          <w:b/>
-          <w:bCs/>
-        </w:rPr>
-      </w:pPr>
-      <w:r>
-        <w:rPr/>
-        <w:t>FoundingYear</w:t>
-      </w:r>
-    </w:p>
-    <w:p>
-      <w:pPr>
-        <w:pStyle w:val="ListParagraph"/>
-        <w:numPr>
-          <w:ilvl w:val="3"/>
-          <w:numId w:val="1"/>
-        </w:numPr>
-        <w:rPr>
-          <w:b/>
-          <w:bCs/>
-        </w:rPr>
-      </w:pPr>
-      <w:r>
-        <w:rPr/>
-        <w:t>The year that a nail polish brand was founded (according to its most recent alias, if applicable)</w:t>
-      </w:r>
-    </w:p>
-    <w:p>
-      <w:pPr>
-        <w:pStyle w:val="ListParagraph"/>
-        <w:numPr>
-          <w:ilvl w:val="3"/>
-          <w:numId w:val="1"/>
-        </w:numPr>
-        <w:rPr>
-          <w:b/>
-          <w:bCs/>
-        </w:rPr>
-      </w:pPr>
-      <w:r>
-        <w:rPr/>
-        <w:t>INT</w:t>
-      </w:r>
-    </w:p>
-    <w:p>
-      <w:pPr>
-        <w:pStyle w:val="ListParagraph"/>
-        <w:numPr>
-          <w:ilvl w:val="2"/>
-          <w:numId w:val="1"/>
-        </w:numPr>
-        <w:rPr>
-          <w:b/>
-          <w:bCs/>
-        </w:rPr>
-      </w:pPr>
-      <w:r>
-        <w:rPr/>
-        <w:t>OperatingCity</w:t>
-      </w:r>
-    </w:p>
-    <w:p>
-      <w:pPr>
-        <w:pStyle w:val="ListParagraph"/>
-        <w:numPr>
-          <w:ilvl w:val="3"/>
-          <w:numId w:val="1"/>
-        </w:numPr>
-        <w:rPr>
-          <w:b/>
-          <w:bCs/>
-        </w:rPr>
-      </w:pPr>
-      <w:r>
-        <w:rPr/>
-        <w:t>The city in which a nail polish brand may operate, if known.</w:t>
-      </w:r>
-    </w:p>
-    <w:p>
-      <w:pPr>
-        <w:pStyle w:val="ListParagraph"/>
-        <w:numPr>
-          <w:ilvl w:val="3"/>
-          <w:numId w:val="1"/>
-        </w:numPr>
-        <w:rPr>
-          <w:b/>
-          <w:bCs/>
-        </w:rPr>
-      </w:pPr>
-      <w:r>
-        <w:rPr/>
-        <w:t>Varchar(25)</w:t>
-      </w:r>
-    </w:p>
-    <w:p>
-      <w:pPr>
-        <w:pStyle w:val="ListParagraph"/>
-        <w:numPr>
-          <w:ilvl w:val="2"/>
-          <w:numId w:val="1"/>
-        </w:numPr>
-        <w:rPr>
-          <w:b/>
-          <w:bCs/>
-        </w:rPr>
-      </w:pPr>
-      <w:r>
-        <w:rPr/>
-        <w:t>OperatingRegion</w:t>
-      </w:r>
-    </w:p>
-    <w:p>
-      <w:pPr>
-        <w:pStyle w:val="ListParagraph"/>
-        <w:numPr>
-          <w:ilvl w:val="3"/>
-          <w:numId w:val="1"/>
-        </w:numPr>
-        <w:rPr>
-          <w:b/>
-          <w:bCs/>
-        </w:rPr>
-      </w:pPr>
-      <w:r>
-        <w:rPr/>
-        <w:t xml:space="preserve">The region where a nail polish brand may operate. Can be a state, providence, or otherwise. </w:t>
-      </w:r>
-    </w:p>
-    <w:p>
-      <w:pPr>
-        <w:pStyle w:val="ListParagraph"/>
-        <w:numPr>
-          <w:ilvl w:val="3"/>
-          <w:numId w:val="1"/>
-        </w:numPr>
-        <w:rPr>
-          <w:b/>
-          <w:bCs/>
-        </w:rPr>
-      </w:pPr>
-      <w:r>
-        <w:rPr/>
-        <w:t>Varchar(25)</w:t>
-      </w:r>
-    </w:p>
-    <w:p>
-      <w:pPr>
-        <w:pStyle w:val="ListParagraph"/>
-        <w:numPr>
-          <w:ilvl w:val="2"/>
-          <w:numId w:val="1"/>
-        </w:numPr>
-        <w:rPr>
-          <w:b/>
-          <w:bCs/>
-        </w:rPr>
-      </w:pPr>
-      <w:r>
-        <w:rPr/>
-        <w:t>WebsiteURL</w:t>
-      </w:r>
-    </w:p>
-    <w:p>
-      <w:pPr>
-        <w:pStyle w:val="ListParagraph"/>
-        <w:numPr>
-          <w:ilvl w:val="3"/>
-          <w:numId w:val="1"/>
-        </w:numPr>
-        <w:rPr>
-          <w:b/>
-          <w:bCs/>
-        </w:rPr>
-      </w:pPr>
-      <w:r>
-        <w:rPr/>
-        <w:t xml:space="preserve">An absolute link to the website for a brand. </w:t>
-      </w:r>
-    </w:p>
-    <w:p>
-      <w:pPr>
-        <w:pStyle w:val="ListParagraph"/>
-        <w:numPr>
-          <w:ilvl w:val="3"/>
-          <w:numId w:val="1"/>
-        </w:numPr>
-        <w:rPr>
-          <w:b/>
-          <w:bCs/>
-        </w:rPr>
-      </w:pPr>
-      <w:r>
-        <w:rPr/>
-        <w:t>Varchar(2083)</w:t>
-      </w:r>
-    </w:p>
-    <w:p>
-      <w:pPr>
-        <w:pStyle w:val="ListParagraph"/>
-        <w:numPr>
-          <w:ilvl w:val="0"/>
-          <w:numId w:val="1"/>
-        </w:numPr>
-        <w:rPr>
-          <w:b/>
-          <w:bCs/>
-        </w:rPr>
-      </w:pPr>
-      <w:r>
-        <w:rPr/>
-        <w:t>Line</w:t>
-      </w:r>
-    </w:p>
-    <w:p>
-      <w:pPr>
-        <w:pStyle w:val="ListParagraph"/>
-        <w:numPr>
-          <w:ilvl w:val="1"/>
-          <w:numId w:val="1"/>
-        </w:numPr>
-        <w:rPr>
-          <w:b/>
-          <w:bCs/>
-        </w:rPr>
-      </w:pPr>
-      <w:r>
-        <w:rPr>
-          <w:b/>
-          <w:bCs/>
-        </w:rPr>
-        <w:t>LineID</w:t>
-      </w:r>
-    </w:p>
-    <w:p>
-      <w:pPr>
-        <w:pStyle w:val="ListParagraph"/>
-        <w:numPr>
-          <w:ilvl w:val="2"/>
-          <w:numId w:val="1"/>
-        </w:numPr>
-        <w:rPr>
-          <w:b/>
-          <w:bCs/>
-        </w:rPr>
-      </w:pPr>
-      <w:r>
-        <w:rPr/>
-        <w:t>A unique identifier for the line that a polish is part of. Most polishes are not part of a line. However, all polishes will be required to identify a line such that bottle size may be obtained.</w:t>
-      </w:r>
-    </w:p>
-    <w:p>
-      <w:pPr>
-        <w:pStyle w:val="ListParagraph"/>
-        <w:numPr>
-          <w:ilvl w:val="3"/>
-          <w:numId w:val="1"/>
-        </w:numPr>
-        <w:rPr>
-          <w:b/>
-          <w:bCs/>
-        </w:rPr>
-      </w:pPr>
-      <w:r>
-        <w:rPr/>
-        <w:t>Examples include:</w:t>
-      </w:r>
-    </w:p>
-    <w:p>
-      <w:pPr>
-        <w:pStyle w:val="ListParagraph"/>
-        <w:numPr>
-          <w:ilvl w:val="4"/>
-          <w:numId w:val="1"/>
-        </w:numPr>
-        <w:rPr>
-          <w:b/>
-          <w:bCs/>
-        </w:rPr>
-      </w:pPr>
-      <w:r>
-        <w:rPr/>
-        <w:t>Sally Hansen – Color Therapy, Xtreme Wear, Gel Finish</w:t>
-      </w:r>
-    </w:p>
-    <w:p>
-      <w:pPr>
-        <w:pStyle w:val="ListParagraph"/>
-        <w:numPr>
-          <w:ilvl w:val="4"/>
-          <w:numId w:val="1"/>
-        </w:numPr>
-        <w:rPr>
-          <w:b/>
-          <w:bCs/>
-        </w:rPr>
-      </w:pPr>
-      <w:r>
-        <w:rPr/>
-        <w:t>Essie – Expressie, Gel Couture</w:t>
-      </w:r>
-    </w:p>
-    <w:p>
-      <w:pPr>
-        <w:pStyle w:val="ListParagraph"/>
-        <w:numPr>
-          <w:ilvl w:val="4"/>
-          <w:numId w:val="1"/>
-        </w:numPr>
-        <w:rPr>
-          <w:b/>
-          <w:bCs/>
-        </w:rPr>
-      </w:pPr>
-      <w:r>
-        <w:rPr/>
-        <w:t>ILNP – Studio Color</w:t>
-      </w:r>
-    </w:p>
-    <w:p>
-      <w:pPr>
-        <w:pStyle w:val="ListParagraph"/>
-        <w:numPr>
-          <w:ilvl w:val="2"/>
-          <w:numId w:val="1"/>
-        </w:numPr>
-        <w:rPr>
-          <w:b/>
-          <w:bCs/>
-        </w:rPr>
-      </w:pPr>
-      <w:r>
-        <w:rPr/>
-        <w:t>INT</w:t>
-      </w:r>
-    </w:p>
-    <w:p>
-      <w:pPr>
-        <w:pStyle w:val="ListParagraph"/>
-        <w:numPr>
-          <w:ilvl w:val="1"/>
-          <w:numId w:val="1"/>
-        </w:numPr>
-        <w:rPr>
-          <w:b/>
-          <w:bCs/>
-        </w:rPr>
-      </w:pPr>
-      <w:r>
-        <w:rPr/>
-        <w:t>LineName</w:t>
-      </w:r>
-    </w:p>
-    <w:p>
-      <w:pPr>
-        <w:pStyle w:val="ListParagraph"/>
-        <w:numPr>
-          <w:ilvl w:val="2"/>
-          <w:numId w:val="1"/>
-        </w:numPr>
-        <w:rPr>
-          <w:b/>
-          <w:bCs/>
-        </w:rPr>
-      </w:pPr>
-      <w:r>
-        <w:rPr/>
-        <w:t xml:space="preserve">The name of the specific polish line. </w:t>
-      </w:r>
-    </w:p>
-    <w:p>
-      <w:pPr>
-        <w:pStyle w:val="ListParagraph"/>
-        <w:numPr>
-          <w:ilvl w:val="2"/>
-          <w:numId w:val="1"/>
-        </w:numPr>
-        <w:rPr>
-          <w:b/>
-          <w:bCs/>
-        </w:rPr>
-      </w:pPr>
-      <w:r>
-        <w:rPr/>
-        <w:t>Varchar(25)</w:t>
-      </w:r>
-    </w:p>
-    <w:p>
-      <w:pPr>
-        <w:pStyle w:val="ListParagraph"/>
-        <w:numPr>
-          <w:ilvl w:val="1"/>
-          <w:numId w:val="1"/>
-        </w:numPr>
-        <w:rPr>
-          <w:b/>
-          <w:bCs/>
-        </w:rPr>
-      </w:pPr>
-      <w:r>
-        <w:rPr/>
-        <w:t>LineDescription</w:t>
-      </w:r>
-    </w:p>
-    <w:p>
-      <w:pPr>
-        <w:pStyle w:val="ListParagraph"/>
-        <w:numPr>
-          <w:ilvl w:val="2"/>
-          <w:numId w:val="1"/>
-        </w:numPr>
-        <w:rPr>
-          <w:b/>
-          <w:bCs/>
-        </w:rPr>
-      </w:pPr>
-      <w:r>
-        <w:rPr/>
-        <w:t>The description of the line, including properties, notes, and other interesting facts.</w:t>
-      </w:r>
-    </w:p>
-    <w:p>
-      <w:pPr>
-        <w:pStyle w:val="ListParagraph"/>
-        <w:numPr>
-          <w:ilvl w:val="2"/>
-          <w:numId w:val="1"/>
-        </w:numPr>
-        <w:rPr>
-          <w:b/>
-          <w:bCs/>
-        </w:rPr>
-      </w:pPr>
-      <w:r>
-        <w:rPr/>
-        <w:t>Varchar(80)</w:t>
-      </w:r>
-    </w:p>
-    <w:p>
-      <w:pPr>
-        <w:pStyle w:val="ListParagraph"/>
-        <w:numPr>
-          <w:ilvl w:val="1"/>
-          <w:numId w:val="1"/>
-        </w:numPr>
-        <w:rPr>
-          <w:b/>
-          <w:bCs/>
-        </w:rPr>
-      </w:pPr>
-      <w:r>
-        <w:rPr/>
-        <w:t>BottleSize</w:t>
-      </w:r>
-    </w:p>
-    <w:p>
-      <w:pPr>
-        <w:pStyle w:val="ListParagraph"/>
-        <w:numPr>
-          <w:ilvl w:val="2"/>
-          <w:numId w:val="1"/>
-        </w:numPr>
-        <w:rPr>
-          <w:b/>
-          <w:bCs/>
-        </w:rPr>
-      </w:pPr>
-      <w:r>
-        <w:rPr/>
-        <w:t>The reported amount of liquid polish (in ml) that a bottle holds. May be inconsistent with actual average fill quantities.</w:t>
-      </w:r>
-    </w:p>
-    <w:p>
-      <w:pPr>
-        <w:pStyle w:val="ListParagraph"/>
-        <w:numPr>
-          <w:ilvl w:val="2"/>
-          <w:numId w:val="1"/>
-        </w:numPr>
-        <w:rPr>
-          <w:b/>
-          <w:bCs/>
-        </w:rPr>
-      </w:pPr>
-      <w:r>
-        <w:rPr/>
-        <w:t>Decimal(4, 1)</w:t>
-      </w:r>
-    </w:p>
-    <w:p>
-      <w:pPr>
-        <w:pStyle w:val="ListParagraph"/>
-        <w:numPr>
-          <w:ilvl w:val="0"/>
-          <w:numId w:val="1"/>
-        </w:numPr>
-        <w:rPr>
-          <w:b/>
-          <w:bCs/>
-        </w:rPr>
-      </w:pPr>
-      <w:r>
-        <w:rPr/>
-        <w:t>BrandCategory</w:t>
-      </w:r>
-    </w:p>
-    <w:p>
-      <w:pPr>
-        <w:pStyle w:val="ListParagraph"/>
-        <w:numPr>
-          <w:ilvl w:val="1"/>
-          <w:numId w:val="1"/>
-        </w:numPr>
-        <w:rPr>
-          <w:b/>
-          <w:bCs/>
-        </w:rPr>
-      </w:pPr>
-      <w:r>
-        <w:rPr>
-          <w:b/>
-          <w:bCs/>
-        </w:rPr>
-        <w:t>BrandCategoryID</w:t>
-      </w:r>
-    </w:p>
-    <w:p>
-      <w:pPr>
-        <w:pStyle w:val="ListParagraph"/>
-        <w:numPr>
-          <w:ilvl w:val="2"/>
-          <w:numId w:val="1"/>
-        </w:numPr>
-        <w:rPr>
-          <w:b/>
-          <w:bCs/>
-        </w:rPr>
-      </w:pPr>
-      <w:r>
-        <w:rPr/>
-        <w:t xml:space="preserve">A unique identifier for the type of brand. </w:t>
-      </w:r>
-    </w:p>
-    <w:p>
-      <w:pPr>
-        <w:pStyle w:val="ListParagraph"/>
-        <w:numPr>
-          <w:ilvl w:val="2"/>
-          <w:numId w:val="1"/>
-        </w:numPr>
-        <w:rPr/>
-      </w:pPr>
-      <w:r>
-        <w:rPr/>
-        <w:t>INT</w:t>
-      </w:r>
-    </w:p>
-    <w:p>
-      <w:pPr>
-        <w:pStyle w:val="ListParagraph"/>
-        <w:numPr>
-          <w:ilvl w:val="1"/>
-          <w:numId w:val="1"/>
-        </w:numPr>
-        <w:rPr/>
-      </w:pPr>
-      <w:r>
-        <w:rPr/>
-        <w:t>BrandCategoryName</w:t>
-      </w:r>
-    </w:p>
-    <w:p>
-      <w:pPr>
-        <w:pStyle w:val="ListParagraph"/>
-        <w:numPr>
-          <w:ilvl w:val="2"/>
-          <w:numId w:val="1"/>
-        </w:numPr>
-        <w:rPr/>
-      </w:pPr>
-      <w:r>
-        <w:rPr/>
-        <w:t xml:space="preserve">Holds the name of the type of category a brand may be. Usually limited to: mainstream, boutique, luxury, indie. </w:t>
-      </w:r>
-    </w:p>
-    <w:p>
-      <w:pPr>
-        <w:pStyle w:val="ListParagraph"/>
-        <w:numPr>
-          <w:ilvl w:val="2"/>
-          <w:numId w:val="1"/>
-        </w:numPr>
-        <w:rPr/>
+          <w:ilvl w:val="1"/>
+          <w:numId w:val="1"/>
+        </w:numPr>
+        <w:rPr>
+          <w:b/>
+          <w:bCs/>
+        </w:rPr>
+      </w:pPr>
+      <w:r>
+        <w:rPr/>
+        <w:t>BrandID</w:t>
+      </w:r>
+    </w:p>
+    <w:p>
+      <w:pPr>
+        <w:pStyle w:val="ListParagraph"/>
+        <w:numPr>
+          <w:ilvl w:val="2"/>
+          <w:numId w:val="1"/>
+        </w:numPr>
+        <w:rPr>
+          <w:b/>
+          <w:bCs/>
+        </w:rPr>
+      </w:pPr>
+      <w:r>
+        <w:rPr/>
+        <w:t>Foreign Key</w:t>
+      </w:r>
+    </w:p>
+    <w:p>
+      <w:pPr>
+        <w:pStyle w:val="ListParagraph"/>
+        <w:numPr>
+          <w:ilvl w:val="2"/>
+          <w:numId w:val="1"/>
+        </w:numPr>
+        <w:rPr>
+          <w:b/>
+          <w:bCs/>
+        </w:rPr>
+      </w:pPr>
+      <w:r>
+        <w:rPr/>
+        <w:t xml:space="preserve">Identifies the brand that is associated with the collection. </w:t>
+      </w:r>
+    </w:p>
+    <w:p>
+      <w:pPr>
+        <w:pStyle w:val="ListParagraph"/>
+        <w:numPr>
+          <w:ilvl w:val="1"/>
+          <w:numId w:val="1"/>
+        </w:numPr>
+        <w:rPr>
+          <w:b/>
+          <w:bCs/>
+        </w:rPr>
+      </w:pPr>
+      <w:r>
+        <w:rPr/>
+        <w:t>Collection</w:t>
+      </w:r>
+      <w:r>
+        <w:rPr/>
+        <w:t>Name</w:t>
+      </w:r>
+    </w:p>
+    <w:p>
+      <w:pPr>
+        <w:pStyle w:val="ListParagraph"/>
+        <w:numPr>
+          <w:ilvl w:val="2"/>
+          <w:numId w:val="1"/>
+        </w:numPr>
+        <w:rPr>
+          <w:b/>
+          <w:bCs/>
+        </w:rPr>
+      </w:pPr>
+      <w:r>
+        <w:rPr/>
+        <w:t>The name of the collection.</w:t>
+      </w:r>
+    </w:p>
+    <w:p>
+      <w:pPr>
+        <w:pStyle w:val="ListParagraph"/>
+        <w:numPr>
+          <w:ilvl w:val="2"/>
+          <w:numId w:val="1"/>
+        </w:numPr>
+        <w:rPr>
+          <w:b/>
+          <w:bCs/>
+        </w:rPr>
+      </w:pPr>
+      <w:r>
+        <w:rPr/>
+        <w:t>Varchar(35)</w:t>
+      </w:r>
+    </w:p>
+    <w:p>
+      <w:pPr>
+        <w:pStyle w:val="ListParagraph"/>
+        <w:numPr>
+          <w:ilvl w:val="1"/>
+          <w:numId w:val="1"/>
+        </w:numPr>
+        <w:rPr>
+          <w:b/>
+          <w:bCs/>
+        </w:rPr>
+      </w:pPr>
+      <w:r>
+        <w:rPr/>
+        <w:t>Season</w:t>
+      </w:r>
+    </w:p>
+    <w:p>
+      <w:pPr>
+        <w:pStyle w:val="ListParagraph"/>
+        <w:numPr>
+          <w:ilvl w:val="2"/>
+          <w:numId w:val="1"/>
+        </w:numPr>
+        <w:rPr>
+          <w:b/>
+          <w:bCs/>
+        </w:rPr>
+      </w:pPr>
+      <w:r>
+        <w:rPr/>
+        <w:t>The season in which a collection may be released. Can take values ‘spring’ ‘summer’ ‘fall’ ‘winter’</w:t>
+      </w:r>
+    </w:p>
+    <w:p>
+      <w:pPr>
+        <w:pStyle w:val="ListParagraph"/>
+        <w:numPr>
+          <w:ilvl w:val="2"/>
+          <w:numId w:val="1"/>
+        </w:numPr>
+        <w:rPr>
+          <w:b/>
+          <w:bCs/>
+        </w:rPr>
       </w:pPr>
       <w:r>
         <w:rPr/>
@@ -2898,385 +3501,6 @@
           <w:ilvl w:val="1"/>
           <w:numId w:val="1"/>
         </w:numPr>
-        <w:rPr/>
-      </w:pPr>
-      <w:r>
-        <w:rPr/>
-        <w:t>BrandCategoryDescription</w:t>
-      </w:r>
-    </w:p>
-    <w:p>
-      <w:pPr>
-        <w:pStyle w:val="ListParagraph"/>
-        <w:numPr>
-          <w:ilvl w:val="2"/>
-          <w:numId w:val="1"/>
-        </w:numPr>
-        <w:rPr/>
-      </w:pPr>
-      <w:r>
-        <w:rPr/>
-        <w:t xml:space="preserve">A description of what makes a brand ascribe to said category. </w:t>
-      </w:r>
-    </w:p>
-    <w:p>
-      <w:pPr>
-        <w:pStyle w:val="ListParagraph"/>
-        <w:numPr>
-          <w:ilvl w:val="2"/>
-          <w:numId w:val="1"/>
-        </w:numPr>
-        <w:rPr/>
-      </w:pPr>
-      <w:r>
-        <w:rPr/>
-        <w:t>Varchar(80).</w:t>
-      </w:r>
-    </w:p>
-    <w:p>
-      <w:pPr>
-        <w:pStyle w:val="ListParagraph"/>
-        <w:numPr>
-          <w:ilvl w:val="0"/>
-          <w:numId w:val="1"/>
-        </w:numPr>
-        <w:rPr>
-          <w:b/>
-          <w:bCs/>
-        </w:rPr>
-      </w:pPr>
-      <w:r>
-        <w:rPr/>
-        <w:t>Alias</w:t>
-      </w:r>
-    </w:p>
-    <w:p>
-      <w:pPr>
-        <w:pStyle w:val="ListParagraph"/>
-        <w:numPr>
-          <w:ilvl w:val="1"/>
-          <w:numId w:val="1"/>
-        </w:numPr>
-        <w:rPr>
-          <w:b/>
-          <w:bCs/>
-        </w:rPr>
-      </w:pPr>
-      <w:r>
-        <w:rPr>
-          <w:b/>
-          <w:bCs/>
-        </w:rPr>
-        <w:t>AliasID</w:t>
-      </w:r>
-    </w:p>
-    <w:p>
-      <w:pPr>
-        <w:pStyle w:val="ListParagraph"/>
-        <w:numPr>
-          <w:ilvl w:val="2"/>
-          <w:numId w:val="1"/>
-        </w:numPr>
-        <w:rPr>
-          <w:b/>
-          <w:bCs/>
-        </w:rPr>
-      </w:pPr>
-      <w:r>
-        <w:rPr/>
-        <w:t>An integer that stores the unique identifier for a specific brand alias.</w:t>
-      </w:r>
-    </w:p>
-    <w:p>
-      <w:pPr>
-        <w:pStyle w:val="ListParagraph"/>
-        <w:numPr>
-          <w:ilvl w:val="2"/>
-          <w:numId w:val="1"/>
-        </w:numPr>
-        <w:rPr>
-          <w:b/>
-          <w:bCs/>
-        </w:rPr>
-      </w:pPr>
-      <w:r>
-        <w:rPr/>
-        <w:t>INT</w:t>
-      </w:r>
-    </w:p>
-    <w:p>
-      <w:pPr>
-        <w:pStyle w:val="ListParagraph"/>
-        <w:numPr>
-          <w:ilvl w:val="1"/>
-          <w:numId w:val="1"/>
-        </w:numPr>
-        <w:rPr>
-          <w:b/>
-          <w:bCs/>
-        </w:rPr>
-      </w:pPr>
-      <w:r>
-        <w:rPr/>
-        <w:t>BrandID</w:t>
-      </w:r>
-    </w:p>
-    <w:p>
-      <w:pPr>
-        <w:pStyle w:val="ListParagraph"/>
-        <w:numPr>
-          <w:ilvl w:val="2"/>
-          <w:numId w:val="1"/>
-        </w:numPr>
-        <w:rPr>
-          <w:b/>
-          <w:bCs/>
-        </w:rPr>
-      </w:pPr>
-      <w:r>
-        <w:rPr/>
-        <w:t>Foreign key</w:t>
-      </w:r>
-    </w:p>
-    <w:p>
-      <w:pPr>
-        <w:pStyle w:val="ListParagraph"/>
-        <w:numPr>
-          <w:ilvl w:val="2"/>
-          <w:numId w:val="1"/>
-        </w:numPr>
-        <w:rPr>
-          <w:b/>
-          <w:bCs/>
-        </w:rPr>
-      </w:pPr>
-      <w:r>
-        <w:rPr/>
-        <w:t xml:space="preserve">The brand that has had the alias. </w:t>
-      </w:r>
-    </w:p>
-    <w:p>
-      <w:pPr>
-        <w:pStyle w:val="ListParagraph"/>
-        <w:numPr>
-          <w:ilvl w:val="2"/>
-          <w:numId w:val="1"/>
-        </w:numPr>
-        <w:rPr>
-          <w:b/>
-          <w:bCs/>
-        </w:rPr>
-      </w:pPr>
-      <w:r>
-        <w:rPr/>
-        <w:t>INT</w:t>
-      </w:r>
-    </w:p>
-    <w:p>
-      <w:pPr>
-        <w:pStyle w:val="ListParagraph"/>
-        <w:numPr>
-          <w:ilvl w:val="1"/>
-          <w:numId w:val="1"/>
-        </w:numPr>
-        <w:rPr>
-          <w:b/>
-          <w:bCs/>
-        </w:rPr>
-      </w:pPr>
-      <w:r>
-        <w:rPr/>
-        <w:t>Name</w:t>
-      </w:r>
-    </w:p>
-    <w:p>
-      <w:pPr>
-        <w:pStyle w:val="ListParagraph"/>
-        <w:numPr>
-          <w:ilvl w:val="2"/>
-          <w:numId w:val="1"/>
-        </w:numPr>
-        <w:rPr>
-          <w:b/>
-          <w:bCs/>
-        </w:rPr>
-      </w:pPr>
-      <w:r>
-        <w:rPr/>
-        <w:t xml:space="preserve">The name of the alias. </w:t>
-      </w:r>
-    </w:p>
-    <w:p>
-      <w:pPr>
-        <w:pStyle w:val="ListParagraph"/>
-        <w:numPr>
-          <w:ilvl w:val="2"/>
-          <w:numId w:val="1"/>
-        </w:numPr>
-        <w:rPr>
-          <w:b/>
-          <w:bCs/>
-        </w:rPr>
-      </w:pPr>
-      <w:r>
-        <w:rPr/>
-        <w:t>Varchar(25)</w:t>
-      </w:r>
-    </w:p>
-    <w:p>
-      <w:pPr>
-        <w:pStyle w:val="ListParagraph"/>
-        <w:numPr>
-          <w:ilvl w:val="1"/>
-          <w:numId w:val="1"/>
-        </w:numPr>
-        <w:rPr>
-          <w:b/>
-          <w:bCs/>
-        </w:rPr>
-      </w:pPr>
-      <w:r>
-        <w:rPr/>
-        <w:t>StartDate</w:t>
-      </w:r>
-    </w:p>
-    <w:p>
-      <w:pPr>
-        <w:pStyle w:val="ListParagraph"/>
-        <w:numPr>
-          <w:ilvl w:val="2"/>
-          <w:numId w:val="1"/>
-        </w:numPr>
-        <w:rPr>
-          <w:b/>
-          <w:bCs/>
-        </w:rPr>
-      </w:pPr>
-      <w:r>
-        <w:rPr/>
-        <w:t>The date in which a brand began using their alias. May be NULL.</w:t>
-      </w:r>
-    </w:p>
-    <w:p>
-      <w:pPr>
-        <w:pStyle w:val="ListParagraph"/>
-        <w:numPr>
-          <w:ilvl w:val="2"/>
-          <w:numId w:val="1"/>
-        </w:numPr>
-        <w:rPr>
-          <w:b/>
-          <w:bCs/>
-        </w:rPr>
-      </w:pPr>
-      <w:r>
-        <w:rPr/>
-        <w:t>date</w:t>
-      </w:r>
-    </w:p>
-    <w:p>
-      <w:pPr>
-        <w:pStyle w:val="ListParagraph"/>
-        <w:numPr>
-          <w:ilvl w:val="1"/>
-          <w:numId w:val="1"/>
-        </w:numPr>
-        <w:rPr>
-          <w:b/>
-          <w:bCs/>
-        </w:rPr>
-      </w:pPr>
-      <w:r>
-        <w:rPr/>
-        <w:t>EndDate</w:t>
-      </w:r>
-    </w:p>
-    <w:p>
-      <w:pPr>
-        <w:pStyle w:val="ListParagraph"/>
-        <w:numPr>
-          <w:ilvl w:val="2"/>
-          <w:numId w:val="1"/>
-        </w:numPr>
-        <w:rPr>
-          <w:b/>
-          <w:bCs/>
-        </w:rPr>
-      </w:pPr>
-      <w:r>
-        <w:rPr/>
-        <w:t>The last day that a brand began using their alias. May be NULL.</w:t>
-      </w:r>
-    </w:p>
-    <w:p>
-      <w:pPr>
-        <w:pStyle w:val="ListParagraph"/>
-        <w:numPr>
-          <w:ilvl w:val="2"/>
-          <w:numId w:val="1"/>
-        </w:numPr>
-        <w:rPr/>
-      </w:pPr>
-      <w:r>
-        <w:rPr/>
-        <w:t>date</w:t>
-      </w:r>
-    </w:p>
-    <w:p>
-      <w:pPr>
-        <w:pStyle w:val="ListParagraph"/>
-        <w:numPr>
-          <w:ilvl w:val="1"/>
-          <w:numId w:val="1"/>
-        </w:numPr>
-        <w:rPr>
-          <w:b/>
-          <w:bCs/>
-        </w:rPr>
-      </w:pPr>
-      <w:r>
-        <w:rPr/>
-        <w:t>Description</w:t>
-      </w:r>
-    </w:p>
-    <w:p>
-      <w:pPr>
-        <w:pStyle w:val="ListParagraph"/>
-        <w:numPr>
-          <w:ilvl w:val="2"/>
-          <w:numId w:val="1"/>
-        </w:numPr>
-        <w:rPr>
-          <w:b/>
-          <w:bCs/>
-        </w:rPr>
-      </w:pPr>
-      <w:r>
-        <w:rPr/>
-        <w:t xml:space="preserve">A description of the alias, including motivations, context, or otherwise. </w:t>
-      </w:r>
-    </w:p>
-    <w:p>
-      <w:pPr>
-        <w:pStyle w:val="ListParagraph"/>
-        <w:numPr>
-          <w:ilvl w:val="2"/>
-          <w:numId w:val="1"/>
-        </w:numPr>
-        <w:rPr/>
-      </w:pPr>
-      <w:r>
-        <w:rPr/>
-        <w:t>Varchar(80)</w:t>
-      </w:r>
-    </w:p>
-    <w:p>
-      <w:pPr>
-        <w:pStyle w:val="ListParagraph"/>
-        <w:numPr>
-          <w:ilvl w:val="0"/>
-          <w:numId w:val="1"/>
-        </w:numPr>
         <w:rPr>
           <w:b/>
           <w:bCs/>
@@ -3286,226 +3510,6 @@
         <w:rPr/>
         <w:t>Collection</w:t>
       </w:r>
-    </w:p>
-    <w:p>
-      <w:pPr>
-        <w:pStyle w:val="ListParagraph"/>
-        <w:numPr>
-          <w:ilvl w:val="1"/>
-          <w:numId w:val="1"/>
-        </w:numPr>
-        <w:rPr>
-          <w:b/>
-          <w:bCs/>
-        </w:rPr>
-      </w:pPr>
-      <w:r>
-        <w:rPr>
-          <w:b/>
-          <w:bCs/>
-        </w:rPr>
-        <w:t>CollectionID</w:t>
-      </w:r>
-    </w:p>
-    <w:p>
-      <w:pPr>
-        <w:pStyle w:val="ListParagraph"/>
-        <w:numPr>
-          <w:ilvl w:val="2"/>
-          <w:numId w:val="1"/>
-        </w:numPr>
-        <w:rPr>
-          <w:b/>
-          <w:bCs/>
-        </w:rPr>
-      </w:pPr>
-      <w:r>
-        <w:rPr/>
-        <w:t>An integer identifier for the collection that a brand enacts.</w:t>
-      </w:r>
-    </w:p>
-    <w:p>
-      <w:pPr>
-        <w:pStyle w:val="ListParagraph"/>
-        <w:numPr>
-          <w:ilvl w:val="2"/>
-          <w:numId w:val="1"/>
-        </w:numPr>
-        <w:rPr>
-          <w:b/>
-          <w:bCs/>
-        </w:rPr>
-      </w:pPr>
-      <w:r>
-        <w:rPr/>
-        <w:t>INT</w:t>
-      </w:r>
-    </w:p>
-    <w:p>
-      <w:pPr>
-        <w:pStyle w:val="ListParagraph"/>
-        <w:numPr>
-          <w:ilvl w:val="1"/>
-          <w:numId w:val="1"/>
-        </w:numPr>
-        <w:rPr>
-          <w:b/>
-          <w:bCs/>
-        </w:rPr>
-      </w:pPr>
-      <w:r>
-        <w:rPr/>
-        <w:t>BrandID</w:t>
-      </w:r>
-    </w:p>
-    <w:p>
-      <w:pPr>
-        <w:pStyle w:val="ListParagraph"/>
-        <w:numPr>
-          <w:ilvl w:val="2"/>
-          <w:numId w:val="1"/>
-        </w:numPr>
-        <w:rPr>
-          <w:b/>
-          <w:bCs/>
-        </w:rPr>
-      </w:pPr>
-      <w:r>
-        <w:rPr/>
-        <w:t>Foreign Key</w:t>
-      </w:r>
-    </w:p>
-    <w:p>
-      <w:pPr>
-        <w:pStyle w:val="ListParagraph"/>
-        <w:numPr>
-          <w:ilvl w:val="2"/>
-          <w:numId w:val="1"/>
-        </w:numPr>
-        <w:rPr>
-          <w:b/>
-          <w:bCs/>
-        </w:rPr>
-      </w:pPr>
-      <w:r>
-        <w:rPr/>
-        <w:t xml:space="preserve">Identifies the brand that is associated with the collection. </w:t>
-      </w:r>
-    </w:p>
-    <w:p>
-      <w:pPr>
-        <w:pStyle w:val="ListParagraph"/>
-        <w:numPr>
-          <w:ilvl w:val="1"/>
-          <w:numId w:val="1"/>
-        </w:numPr>
-        <w:rPr>
-          <w:b/>
-          <w:bCs/>
-        </w:rPr>
-      </w:pPr>
-      <w:r>
-        <w:rPr/>
-        <w:t>Name</w:t>
-      </w:r>
-    </w:p>
-    <w:p>
-      <w:pPr>
-        <w:pStyle w:val="ListParagraph"/>
-        <w:numPr>
-          <w:ilvl w:val="2"/>
-          <w:numId w:val="1"/>
-        </w:numPr>
-        <w:rPr>
-          <w:b/>
-          <w:bCs/>
-        </w:rPr>
-      </w:pPr>
-      <w:r>
-        <w:rPr/>
-        <w:t>The name of the collection.</w:t>
-      </w:r>
-    </w:p>
-    <w:p>
-      <w:pPr>
-        <w:pStyle w:val="ListParagraph"/>
-        <w:numPr>
-          <w:ilvl w:val="2"/>
-          <w:numId w:val="1"/>
-        </w:numPr>
-        <w:rPr>
-          <w:b/>
-          <w:bCs/>
-        </w:rPr>
-      </w:pPr>
-      <w:r>
-        <w:rPr/>
-        <w:t>Varchar(35)</w:t>
-      </w:r>
-    </w:p>
-    <w:p>
-      <w:pPr>
-        <w:pStyle w:val="ListParagraph"/>
-        <w:numPr>
-          <w:ilvl w:val="1"/>
-          <w:numId w:val="1"/>
-        </w:numPr>
-        <w:rPr>
-          <w:b/>
-          <w:bCs/>
-        </w:rPr>
-      </w:pPr>
-      <w:r>
-        <w:rPr/>
-        <w:t>Season</w:t>
-      </w:r>
-    </w:p>
-    <w:p>
-      <w:pPr>
-        <w:pStyle w:val="ListParagraph"/>
-        <w:numPr>
-          <w:ilvl w:val="2"/>
-          <w:numId w:val="1"/>
-        </w:numPr>
-        <w:rPr>
-          <w:b/>
-          <w:bCs/>
-        </w:rPr>
-      </w:pPr>
-      <w:r>
-        <w:rPr/>
-        <w:t>The season in which a collection may be released. Can take values ‘spring’ ‘summer’ ‘fall’ ‘winter’</w:t>
-      </w:r>
-    </w:p>
-    <w:p>
-      <w:pPr>
-        <w:pStyle w:val="ListParagraph"/>
-        <w:numPr>
-          <w:ilvl w:val="2"/>
-          <w:numId w:val="1"/>
-        </w:numPr>
-        <w:rPr>
-          <w:b/>
-          <w:bCs/>
-        </w:rPr>
-      </w:pPr>
-      <w:r>
-        <w:rPr/>
-        <w:t>Varchar(12)</w:t>
-      </w:r>
-    </w:p>
-    <w:p>
-      <w:pPr>
-        <w:pStyle w:val="ListParagraph"/>
-        <w:numPr>
-          <w:ilvl w:val="1"/>
-          <w:numId w:val="1"/>
-        </w:numPr>
-        <w:rPr>
-          <w:b/>
-          <w:bCs/>
-        </w:rPr>
-      </w:pPr>
       <w:r>
         <w:rPr/>
         <w:t>Year</w:t>

</xml_diff>

<commit_message>
Changed Name to EventName, and Description to EventDescription in Event table
</commit_message>
<xml_diff>
--- a/Concepts_and_Dictionaries/NailDB_Data_Dictionary.docx
+++ b/Concepts_and_Dictionaries/NailDB_Data_Dictionary.docx
@@ -3402,8 +3402,695 @@
       </w:pPr>
       <w:r>
         <w:rPr/>
-        <w:t>Collection</w:t>
-      </w:r>
+        <w:t>CollectionName</w:t>
+      </w:r>
+    </w:p>
+    <w:p>
+      <w:pPr>
+        <w:pStyle w:val="ListParagraph"/>
+        <w:numPr>
+          <w:ilvl w:val="2"/>
+          <w:numId w:val="1"/>
+        </w:numPr>
+        <w:rPr>
+          <w:b/>
+          <w:bCs/>
+        </w:rPr>
+      </w:pPr>
+      <w:r>
+        <w:rPr/>
+        <w:t>The name of the collection.</w:t>
+      </w:r>
+    </w:p>
+    <w:p>
+      <w:pPr>
+        <w:pStyle w:val="ListParagraph"/>
+        <w:numPr>
+          <w:ilvl w:val="2"/>
+          <w:numId w:val="1"/>
+        </w:numPr>
+        <w:rPr>
+          <w:b/>
+          <w:bCs/>
+        </w:rPr>
+      </w:pPr>
+      <w:r>
+        <w:rPr/>
+        <w:t>Varchar(35)</w:t>
+      </w:r>
+    </w:p>
+    <w:p>
+      <w:pPr>
+        <w:pStyle w:val="ListParagraph"/>
+        <w:numPr>
+          <w:ilvl w:val="1"/>
+          <w:numId w:val="1"/>
+        </w:numPr>
+        <w:rPr>
+          <w:b/>
+          <w:bCs/>
+        </w:rPr>
+      </w:pPr>
+      <w:r>
+        <w:rPr/>
+        <w:t>Season</w:t>
+      </w:r>
+    </w:p>
+    <w:p>
+      <w:pPr>
+        <w:pStyle w:val="ListParagraph"/>
+        <w:numPr>
+          <w:ilvl w:val="2"/>
+          <w:numId w:val="1"/>
+        </w:numPr>
+        <w:rPr>
+          <w:b/>
+          <w:bCs/>
+        </w:rPr>
+      </w:pPr>
+      <w:r>
+        <w:rPr/>
+        <w:t>The season in which a collection may be released. Can take values ‘spring’ ‘summer’ ‘fall’ ‘winter’</w:t>
+      </w:r>
+    </w:p>
+    <w:p>
+      <w:pPr>
+        <w:pStyle w:val="ListParagraph"/>
+        <w:numPr>
+          <w:ilvl w:val="2"/>
+          <w:numId w:val="1"/>
+        </w:numPr>
+        <w:rPr>
+          <w:b/>
+          <w:bCs/>
+        </w:rPr>
+      </w:pPr>
+      <w:r>
+        <w:rPr/>
+        <w:t>Varchar(12)</w:t>
+      </w:r>
+    </w:p>
+    <w:p>
+      <w:pPr>
+        <w:pStyle w:val="ListParagraph"/>
+        <w:numPr>
+          <w:ilvl w:val="1"/>
+          <w:numId w:val="1"/>
+        </w:numPr>
+        <w:rPr>
+          <w:b/>
+          <w:bCs/>
+        </w:rPr>
+      </w:pPr>
+      <w:r>
+        <w:rPr/>
+        <w:t>CollectionYear</w:t>
+      </w:r>
+    </w:p>
+    <w:p>
+      <w:pPr>
+        <w:pStyle w:val="ListParagraph"/>
+        <w:numPr>
+          <w:ilvl w:val="2"/>
+          <w:numId w:val="1"/>
+        </w:numPr>
+        <w:rPr>
+          <w:b/>
+          <w:bCs/>
+        </w:rPr>
+      </w:pPr>
+      <w:r>
+        <w:rPr/>
+        <w:t>The year in which a collection is released.</w:t>
+      </w:r>
+    </w:p>
+    <w:p>
+      <w:pPr>
+        <w:pStyle w:val="ListParagraph"/>
+        <w:numPr>
+          <w:ilvl w:val="2"/>
+          <w:numId w:val="1"/>
+        </w:numPr>
+        <w:rPr>
+          <w:b/>
+          <w:bCs/>
+        </w:rPr>
+      </w:pPr>
+      <w:r>
+        <w:rPr/>
+        <w:t>INT</w:t>
+      </w:r>
+    </w:p>
+    <w:p>
+      <w:pPr>
+        <w:pStyle w:val="ListParagraph"/>
+        <w:numPr>
+          <w:ilvl w:val="2"/>
+          <w:numId w:val="1"/>
+        </w:numPr>
+        <w:rPr>
+          <w:b/>
+          <w:bCs/>
+        </w:rPr>
+      </w:pPr>
+      <w:r>
+        <w:rPr/>
+        <w:t>Varchar(25)</w:t>
+      </w:r>
+    </w:p>
+    <w:p>
+      <w:pPr>
+        <w:pStyle w:val="ListParagraph"/>
+        <w:numPr>
+          <w:ilvl w:val="1"/>
+          <w:numId w:val="1"/>
+        </w:numPr>
+        <w:rPr>
+          <w:b/>
+          <w:bCs/>
+        </w:rPr>
+      </w:pPr>
+      <w:r>
+        <w:rPr/>
+        <w:t>IsInfluencerCollaboration</w:t>
+      </w:r>
+    </w:p>
+    <w:p>
+      <w:pPr>
+        <w:pStyle w:val="ListParagraph"/>
+        <w:numPr>
+          <w:ilvl w:val="2"/>
+          <w:numId w:val="1"/>
+        </w:numPr>
+        <w:rPr>
+          <w:b/>
+          <w:bCs/>
+        </w:rPr>
+      </w:pPr>
+      <w:r>
+        <w:rPr/>
+        <w:t>Identifies whether or not a collection may be in collaboration with an online personality or influencer. Examples include:</w:t>
+      </w:r>
+    </w:p>
+    <w:p>
+      <w:pPr>
+        <w:pStyle w:val="ListParagraph"/>
+        <w:numPr>
+          <w:ilvl w:val="3"/>
+          <w:numId w:val="1"/>
+        </w:numPr>
+        <w:rPr>
+          <w:b/>
+          <w:bCs/>
+        </w:rPr>
+      </w:pPr>
+      <w:r>
+        <w:rPr/>
+        <w:t>Holo Taco x Safiya Nyagaard</w:t>
+      </w:r>
+    </w:p>
+    <w:p>
+      <w:pPr>
+        <w:pStyle w:val="ListParagraph"/>
+        <w:numPr>
+          <w:ilvl w:val="3"/>
+          <w:numId w:val="1"/>
+        </w:numPr>
+        <w:rPr/>
+      </w:pPr>
+      <w:r>
+        <w:rPr/>
+        <w:t>Starrily x Kelli Marissa</w:t>
+      </w:r>
+    </w:p>
+    <w:p>
+      <w:pPr>
+        <w:pStyle w:val="ListParagraph"/>
+        <w:numPr>
+          <w:ilvl w:val="2"/>
+          <w:numId w:val="1"/>
+        </w:numPr>
+        <w:rPr>
+          <w:b/>
+          <w:bCs/>
+        </w:rPr>
+      </w:pPr>
+      <w:r>
+        <w:rPr/>
+        <w:t>Boolean</w:t>
+      </w:r>
+    </w:p>
+    <w:p>
+      <w:pPr>
+        <w:pStyle w:val="ListParagraph"/>
+        <w:numPr>
+          <w:ilvl w:val="1"/>
+          <w:numId w:val="1"/>
+        </w:numPr>
+        <w:rPr>
+          <w:b/>
+          <w:bCs/>
+        </w:rPr>
+      </w:pPr>
+      <w:r>
+        <w:rPr/>
+        <w:t>InfluencerName</w:t>
+      </w:r>
+    </w:p>
+    <w:p>
+      <w:pPr>
+        <w:pStyle w:val="ListParagraph"/>
+        <w:numPr>
+          <w:ilvl w:val="2"/>
+          <w:numId w:val="1"/>
+        </w:numPr>
+        <w:rPr>
+          <w:b/>
+          <w:bCs/>
+        </w:rPr>
+      </w:pPr>
+      <w:r>
+        <w:rPr/>
+        <w:t xml:space="preserve">Identifies the name of the influencer. May be NULL. </w:t>
+      </w:r>
+    </w:p>
+    <w:p>
+      <w:pPr>
+        <w:pStyle w:val="ListParagraph"/>
+        <w:numPr>
+          <w:ilvl w:val="2"/>
+          <w:numId w:val="1"/>
+        </w:numPr>
+        <w:rPr>
+          <w:b/>
+          <w:bCs/>
+        </w:rPr>
+      </w:pPr>
+      <w:r>
+        <w:rPr/>
+        <w:t>Varchar(25)</w:t>
+      </w:r>
+    </w:p>
+    <w:p>
+      <w:pPr>
+        <w:pStyle w:val="ListParagraph"/>
+        <w:numPr>
+          <w:ilvl w:val="1"/>
+          <w:numId w:val="1"/>
+        </w:numPr>
+        <w:rPr>
+          <w:b/>
+          <w:bCs/>
+        </w:rPr>
+      </w:pPr>
+      <w:r>
+        <w:rPr/>
+        <w:t>IsIPCollaboration</w:t>
+      </w:r>
+    </w:p>
+    <w:p>
+      <w:pPr>
+        <w:pStyle w:val="ListParagraph"/>
+        <w:numPr>
+          <w:ilvl w:val="2"/>
+          <w:numId w:val="1"/>
+        </w:numPr>
+        <w:rPr>
+          <w:b/>
+          <w:bCs/>
+        </w:rPr>
+      </w:pPr>
+      <w:r>
+        <w:rPr/>
+        <w:t>Identifies whether or not a collection may be part of an IP collab, or with another brand. Examples include:</w:t>
+      </w:r>
+    </w:p>
+    <w:p>
+      <w:pPr>
+        <w:pStyle w:val="ListParagraph"/>
+        <w:numPr>
+          <w:ilvl w:val="3"/>
+          <w:numId w:val="1"/>
+        </w:numPr>
+        <w:rPr>
+          <w:b/>
+          <w:bCs/>
+        </w:rPr>
+      </w:pPr>
+      <w:r>
+        <w:rPr/>
+        <w:t>OPI x Hello Kitty</w:t>
+      </w:r>
+    </w:p>
+    <w:p>
+      <w:pPr>
+        <w:pStyle w:val="ListParagraph"/>
+        <w:numPr>
+          <w:ilvl w:val="3"/>
+          <w:numId w:val="1"/>
+        </w:numPr>
+        <w:rPr>
+          <w:b/>
+          <w:bCs/>
+        </w:rPr>
+      </w:pPr>
+      <w:r>
+        <w:rPr/>
+        <w:t>Mooncat x Star Wars</w:t>
+      </w:r>
+    </w:p>
+    <w:p>
+      <w:pPr>
+        <w:pStyle w:val="ListParagraph"/>
+        <w:numPr>
+          <w:ilvl w:val="3"/>
+          <w:numId w:val="1"/>
+        </w:numPr>
+        <w:rPr>
+          <w:b/>
+          <w:bCs/>
+        </w:rPr>
+      </w:pPr>
+      <w:r>
+        <w:rPr/>
+        <w:t>Sally Hansen x Jelly Belly</w:t>
+      </w:r>
+    </w:p>
+    <w:p>
+      <w:pPr>
+        <w:pStyle w:val="ListParagraph"/>
+        <w:numPr>
+          <w:ilvl w:val="3"/>
+          <w:numId w:val="1"/>
+        </w:numPr>
+        <w:rPr>
+          <w:b/>
+          <w:bCs/>
+        </w:rPr>
+      </w:pPr>
+      <w:r>
+        <w:rPr/>
+        <w:t>Holo Taco x David’s Tea</w:t>
+      </w:r>
+    </w:p>
+    <w:p>
+      <w:pPr>
+        <w:pStyle w:val="ListParagraph"/>
+        <w:numPr>
+          <w:ilvl w:val="1"/>
+          <w:numId w:val="1"/>
+        </w:numPr>
+        <w:rPr>
+          <w:b/>
+          <w:bCs/>
+        </w:rPr>
+      </w:pPr>
+      <w:r>
+        <w:rPr/>
+        <w:t>IPName</w:t>
+      </w:r>
+    </w:p>
+    <w:p>
+      <w:pPr>
+        <w:pStyle w:val="ListParagraph"/>
+        <w:numPr>
+          <w:ilvl w:val="2"/>
+          <w:numId w:val="1"/>
+        </w:numPr>
+        <w:rPr>
+          <w:b/>
+          <w:bCs/>
+        </w:rPr>
+      </w:pPr>
+      <w:r>
+        <w:rPr/>
+        <w:t>Identifies the name of the collaboration. Can be NULL.</w:t>
+      </w:r>
+    </w:p>
+    <w:p>
+      <w:pPr>
+        <w:pStyle w:val="ListParagraph"/>
+        <w:numPr>
+          <w:ilvl w:val="2"/>
+          <w:numId w:val="1"/>
+        </w:numPr>
+        <w:rPr>
+          <w:b/>
+          <w:bCs/>
+        </w:rPr>
+      </w:pPr>
+      <w:r>
+        <w:rPr/>
+        <w:t>Varchar(25)</w:t>
+      </w:r>
+    </w:p>
+    <w:p>
+      <w:pPr>
+        <w:pStyle w:val="ListParagraph"/>
+        <w:numPr>
+          <w:ilvl w:val="1"/>
+          <w:numId w:val="1"/>
+        </w:numPr>
+        <w:rPr>
+          <w:b/>
+          <w:bCs/>
+        </w:rPr>
+      </w:pPr>
+      <w:r>
+        <w:rPr/>
+        <w:t>IsCharity</w:t>
+      </w:r>
+    </w:p>
+    <w:p>
+      <w:pPr>
+        <w:pStyle w:val="ListParagraph"/>
+        <w:numPr>
+          <w:ilvl w:val="2"/>
+          <w:numId w:val="1"/>
+        </w:numPr>
+        <w:rPr>
+          <w:b/>
+          <w:bCs/>
+        </w:rPr>
+      </w:pPr>
+      <w:r>
+        <w:rPr/>
+        <w:t>Identifies whether or not a nail polish is released in collaboration with a charity.</w:t>
+      </w:r>
+    </w:p>
+    <w:p>
+      <w:pPr>
+        <w:pStyle w:val="ListParagraph"/>
+        <w:numPr>
+          <w:ilvl w:val="2"/>
+          <w:numId w:val="1"/>
+        </w:numPr>
+        <w:rPr>
+          <w:b/>
+          <w:bCs/>
+        </w:rPr>
+      </w:pPr>
+      <w:r>
+        <w:rPr/>
+        <w:t>Boolean</w:t>
+      </w:r>
+    </w:p>
+    <w:p>
+      <w:pPr>
+        <w:pStyle w:val="ListParagraph"/>
+        <w:numPr>
+          <w:ilvl w:val="1"/>
+          <w:numId w:val="1"/>
+        </w:numPr>
+        <w:rPr>
+          <w:b/>
+          <w:bCs/>
+        </w:rPr>
+      </w:pPr>
+      <w:r>
+        <w:rPr/>
+        <w:t>CharityName</w:t>
+      </w:r>
+    </w:p>
+    <w:p>
+      <w:pPr>
+        <w:pStyle w:val="ListParagraph"/>
+        <w:numPr>
+          <w:ilvl w:val="2"/>
+          <w:numId w:val="1"/>
+        </w:numPr>
+        <w:rPr>
+          <w:b/>
+          <w:bCs/>
+        </w:rPr>
+      </w:pPr>
+      <w:r>
+        <w:rPr/>
+        <w:t>The name of the charity that the nail polish is raising funds for. May be NULL.</w:t>
+      </w:r>
+    </w:p>
+    <w:p>
+      <w:pPr>
+        <w:pStyle w:val="ListParagraph"/>
+        <w:numPr>
+          <w:ilvl w:val="2"/>
+          <w:numId w:val="1"/>
+        </w:numPr>
+        <w:rPr>
+          <w:b/>
+          <w:bCs/>
+        </w:rPr>
+      </w:pPr>
+      <w:r>
+        <w:rPr/>
+        <w:t>Varchar(25)</w:t>
+      </w:r>
+    </w:p>
+    <w:p>
+      <w:pPr>
+        <w:pStyle w:val="ListParagraph"/>
+        <w:numPr>
+          <w:ilvl w:val="1"/>
+          <w:numId w:val="1"/>
+        </w:numPr>
+        <w:rPr>
+          <w:b/>
+          <w:bCs/>
+        </w:rPr>
+      </w:pPr>
+      <w:r>
+        <w:rPr/>
+        <w:t>ThemeID</w:t>
+      </w:r>
+    </w:p>
+    <w:p>
+      <w:pPr>
+        <w:pStyle w:val="ListParagraph"/>
+        <w:numPr>
+          <w:ilvl w:val="2"/>
+          <w:numId w:val="1"/>
+        </w:numPr>
+        <w:rPr>
+          <w:b/>
+          <w:bCs/>
+        </w:rPr>
+      </w:pPr>
+      <w:r>
+        <w:rPr/>
+        <w:t>Foreign Key</w:t>
+      </w:r>
+    </w:p>
+    <w:p>
+      <w:pPr>
+        <w:pStyle w:val="ListParagraph"/>
+        <w:numPr>
+          <w:ilvl w:val="2"/>
+          <w:numId w:val="1"/>
+        </w:numPr>
+        <w:rPr>
+          <w:b/>
+          <w:bCs/>
+        </w:rPr>
+      </w:pPr>
+      <w:r>
+        <w:rPr/>
+        <w:t>Identifier for the theme of the collection. See Theme table for more details.</w:t>
+      </w:r>
+    </w:p>
+    <w:p>
+      <w:pPr>
+        <w:pStyle w:val="ListParagraph"/>
+        <w:numPr>
+          <w:ilvl w:val="2"/>
+          <w:numId w:val="1"/>
+        </w:numPr>
+        <w:rPr>
+          <w:b/>
+          <w:bCs/>
+        </w:rPr>
+      </w:pPr>
+      <w:r>
+        <w:rPr/>
+        <w:t>INT</w:t>
+      </w:r>
+    </w:p>
+    <w:p>
+      <w:pPr>
+        <w:pStyle w:val="ListParagraph"/>
+        <w:numPr>
+          <w:ilvl w:val="0"/>
+          <w:numId w:val="1"/>
+        </w:numPr>
+        <w:rPr/>
+      </w:pPr>
+      <w:r>
+        <w:rPr/>
+        <w:t>Finish</w:t>
+      </w:r>
+    </w:p>
+    <w:p>
+      <w:pPr>
+        <w:pStyle w:val="ListParagraph"/>
+        <w:numPr>
+          <w:ilvl w:val="1"/>
+          <w:numId w:val="1"/>
+        </w:numPr>
+        <w:rPr>
+          <w:b/>
+          <w:bCs/>
+        </w:rPr>
+      </w:pPr>
+      <w:r>
+        <w:rPr>
+          <w:b/>
+          <w:bCs/>
+        </w:rPr>
+        <w:t>FinishID</w:t>
+      </w:r>
+    </w:p>
+    <w:p>
+      <w:pPr>
+        <w:pStyle w:val="ListParagraph"/>
+        <w:numPr>
+          <w:ilvl w:val="2"/>
+          <w:numId w:val="1"/>
+        </w:numPr>
+        <w:rPr>
+          <w:b/>
+          <w:bCs/>
+        </w:rPr>
+      </w:pPr>
+      <w:r>
+        <w:rPr/>
+        <w:t xml:space="preserve">A unique identifier for the primary finish. V </w:t>
+      </w:r>
+    </w:p>
+    <w:p>
+      <w:pPr>
+        <w:pStyle w:val="ListParagraph"/>
+        <w:numPr>
+          <w:ilvl w:val="2"/>
+          <w:numId w:val="1"/>
+        </w:numPr>
+        <w:rPr>
+          <w:b/>
+          <w:bCs/>
+        </w:rPr>
+      </w:pPr>
+      <w:r>
+        <w:rPr/>
+        <w:t>INT</w:t>
+      </w:r>
+    </w:p>
+    <w:p>
+      <w:pPr>
+        <w:pStyle w:val="ListParagraph"/>
+        <w:numPr>
+          <w:ilvl w:val="1"/>
+          <w:numId w:val="1"/>
+        </w:numPr>
+        <w:rPr/>
+      </w:pPr>
       <w:r>
         <w:rPr/>
         <w:t>Name</w:t>
@@ -3416,78 +4103,21 @@
           <w:ilvl w:val="2"/>
           <w:numId w:val="1"/>
         </w:numPr>
-        <w:rPr>
-          <w:b/>
-          <w:bCs/>
-        </w:rPr>
-      </w:pPr>
-      <w:r>
-        <w:rPr/>
-        <w:t>The name of the collection.</w:t>
-      </w:r>
-    </w:p>
-    <w:p>
-      <w:pPr>
-        <w:pStyle w:val="ListParagraph"/>
-        <w:numPr>
-          <w:ilvl w:val="2"/>
-          <w:numId w:val="1"/>
-        </w:numPr>
-        <w:rPr>
-          <w:b/>
-          <w:bCs/>
-        </w:rPr>
-      </w:pPr>
-      <w:r>
-        <w:rPr/>
-        <w:t>Varchar(35)</w:t>
-      </w:r>
-    </w:p>
-    <w:p>
-      <w:pPr>
-        <w:pStyle w:val="ListParagraph"/>
-        <w:numPr>
-          <w:ilvl w:val="1"/>
-          <w:numId w:val="1"/>
-        </w:numPr>
-        <w:rPr>
-          <w:b/>
-          <w:bCs/>
-        </w:rPr>
-      </w:pPr>
-      <w:r>
-        <w:rPr/>
-        <w:t>Season</w:t>
-      </w:r>
-    </w:p>
-    <w:p>
-      <w:pPr>
-        <w:pStyle w:val="ListParagraph"/>
-        <w:numPr>
-          <w:ilvl w:val="2"/>
-          <w:numId w:val="1"/>
-        </w:numPr>
-        <w:rPr>
-          <w:b/>
-          <w:bCs/>
-        </w:rPr>
-      </w:pPr>
-      <w:r>
-        <w:rPr/>
-        <w:t>The season in which a collection may be released. Can take values ‘spring’ ‘summer’ ‘fall’ ‘winter’</w:t>
-      </w:r>
-    </w:p>
-    <w:p>
-      <w:pPr>
-        <w:pStyle w:val="ListParagraph"/>
-        <w:numPr>
-          <w:ilvl w:val="2"/>
-          <w:numId w:val="1"/>
-        </w:numPr>
-        <w:rPr>
-          <w:b/>
-          <w:bCs/>
-        </w:rPr>
+        <w:rPr/>
+      </w:pPr>
+      <w:r>
+        <w:rPr/>
+        <w:t>The name of the finish. Can take values ‘crème’ ‘shimmer’ ‘jelly’ ‘flake’ ‘crelly’ ‘glitter’</w:t>
+      </w:r>
+    </w:p>
+    <w:p>
+      <w:pPr>
+        <w:pStyle w:val="ListParagraph"/>
+        <w:numPr>
+          <w:ilvl w:val="2"/>
+          <w:numId w:val="1"/>
+        </w:numPr>
+        <w:rPr/>
       </w:pPr>
       <w:r>
         <w:rPr/>
@@ -3501,48 +4131,97 @@
           <w:ilvl w:val="1"/>
           <w:numId w:val="1"/>
         </w:numPr>
-        <w:rPr>
-          <w:b/>
-          <w:bCs/>
-        </w:rPr>
-      </w:pPr>
-      <w:r>
-        <w:rPr/>
-        <w:t>Collection</w:t>
-      </w:r>
-      <w:r>
-        <w:rPr/>
-        <w:t>Year</w:t>
-      </w:r>
-    </w:p>
-    <w:p>
-      <w:pPr>
-        <w:pStyle w:val="ListParagraph"/>
-        <w:numPr>
-          <w:ilvl w:val="2"/>
-          <w:numId w:val="1"/>
-        </w:numPr>
-        <w:rPr>
-          <w:b/>
-          <w:bCs/>
-        </w:rPr>
-      </w:pPr>
-      <w:r>
-        <w:rPr/>
-        <w:t>The year in which a collection is released.</w:t>
-      </w:r>
-    </w:p>
-    <w:p>
-      <w:pPr>
-        <w:pStyle w:val="ListParagraph"/>
-        <w:numPr>
-          <w:ilvl w:val="2"/>
-          <w:numId w:val="1"/>
-        </w:numPr>
-        <w:rPr>
-          <w:b/>
-          <w:bCs/>
-        </w:rPr>
+        <w:rPr/>
+      </w:pPr>
+      <w:r>
+        <w:rPr/>
+        <w:t>Description</w:t>
+      </w:r>
+    </w:p>
+    <w:p>
+      <w:pPr>
+        <w:pStyle w:val="ListParagraph"/>
+        <w:numPr>
+          <w:ilvl w:val="2"/>
+          <w:numId w:val="1"/>
+        </w:numPr>
+        <w:rPr/>
+      </w:pPr>
+      <w:r>
+        <w:rPr/>
+        <w:t>A description of said finish.</w:t>
+      </w:r>
+    </w:p>
+    <w:p>
+      <w:pPr>
+        <w:pStyle w:val="ListParagraph"/>
+        <w:numPr>
+          <w:ilvl w:val="2"/>
+          <w:numId w:val="1"/>
+        </w:numPr>
+        <w:rPr/>
+      </w:pPr>
+      <w:r>
+        <w:rPr/>
+        <w:t>Varchar(80)</w:t>
+      </w:r>
+    </w:p>
+    <w:p>
+      <w:pPr>
+        <w:pStyle w:val="ListParagraph"/>
+        <w:numPr>
+          <w:ilvl w:val="0"/>
+          <w:numId w:val="1"/>
+        </w:numPr>
+        <w:rPr/>
+      </w:pPr>
+      <w:r>
+        <w:rPr/>
+        <w:t>FinishDetail:</w:t>
+      </w:r>
+    </w:p>
+    <w:p>
+      <w:pPr>
+        <w:pStyle w:val="ListParagraph"/>
+        <w:numPr>
+          <w:ilvl w:val="1"/>
+          <w:numId w:val="1"/>
+        </w:numPr>
+        <w:rPr>
+          <w:b/>
+          <w:bCs/>
+        </w:rPr>
+      </w:pPr>
+      <w:r>
+        <w:rPr>
+          <w:b/>
+          <w:bCs/>
+        </w:rPr>
+        <w:t>FinishDetailID</w:t>
+      </w:r>
+    </w:p>
+    <w:p>
+      <w:pPr>
+        <w:pStyle w:val="ListParagraph"/>
+        <w:numPr>
+          <w:ilvl w:val="2"/>
+          <w:numId w:val="1"/>
+        </w:numPr>
+        <w:rPr/>
+      </w:pPr>
+      <w:r>
+        <w:rPr/>
+        <w:t>A unique identifier for each additional subcategory of primary finishes.</w:t>
+      </w:r>
+    </w:p>
+    <w:p>
+      <w:pPr>
+        <w:pStyle w:val="ListParagraph"/>
+        <w:numPr>
+          <w:ilvl w:val="2"/>
+          <w:numId w:val="1"/>
+        </w:numPr>
+        <w:rPr/>
       </w:pPr>
       <w:r>
         <w:rPr/>
@@ -3553,13 +4232,262 @@
       <w:pPr>
         <w:pStyle w:val="ListParagraph"/>
         <w:numPr>
-          <w:ilvl w:val="2"/>
-          <w:numId w:val="1"/>
-        </w:numPr>
-        <w:rPr>
-          <w:b/>
-          <w:bCs/>
-        </w:rPr>
+          <w:ilvl w:val="1"/>
+          <w:numId w:val="1"/>
+        </w:numPr>
+        <w:rPr/>
+      </w:pPr>
+      <w:r>
+        <w:rPr/>
+        <w:t>FinishID</w:t>
+      </w:r>
+    </w:p>
+    <w:p>
+      <w:pPr>
+        <w:pStyle w:val="ListParagraph"/>
+        <w:numPr>
+          <w:ilvl w:val="2"/>
+          <w:numId w:val="1"/>
+        </w:numPr>
+        <w:rPr/>
+      </w:pPr>
+      <w:r>
+        <w:rPr/>
+        <w:t>Foreign Key</w:t>
+      </w:r>
+    </w:p>
+    <w:p>
+      <w:pPr>
+        <w:pStyle w:val="ListParagraph"/>
+        <w:numPr>
+          <w:ilvl w:val="2"/>
+          <w:numId w:val="1"/>
+        </w:numPr>
+        <w:rPr/>
+      </w:pPr>
+      <w:r>
+        <w:rPr/>
+        <w:t xml:space="preserve">Holds the corresponding finish that the subcategory is part of. </w:t>
+      </w:r>
+    </w:p>
+    <w:p>
+      <w:pPr>
+        <w:pStyle w:val="ListParagraph"/>
+        <w:numPr>
+          <w:ilvl w:val="2"/>
+          <w:numId w:val="1"/>
+        </w:numPr>
+        <w:rPr/>
+      </w:pPr>
+      <w:r>
+        <w:rPr/>
+        <w:t>INT</w:t>
+      </w:r>
+    </w:p>
+    <w:p>
+      <w:pPr>
+        <w:pStyle w:val="ListParagraph"/>
+        <w:numPr>
+          <w:ilvl w:val="1"/>
+          <w:numId w:val="1"/>
+        </w:numPr>
+        <w:rPr/>
+      </w:pPr>
+      <w:r>
+        <w:rPr/>
+        <w:t>DetailName</w:t>
+      </w:r>
+    </w:p>
+    <w:p>
+      <w:pPr>
+        <w:pStyle w:val="ListParagraph"/>
+        <w:numPr>
+          <w:ilvl w:val="2"/>
+          <w:numId w:val="1"/>
+        </w:numPr>
+        <w:rPr/>
+      </w:pPr>
+      <w:r>
+        <w:rPr/>
+        <w:t>The name of the subcategory of finish. Examples include, but are not limited to:</w:t>
+      </w:r>
+    </w:p>
+    <w:p>
+      <w:pPr>
+        <w:pStyle w:val="ListParagraph"/>
+        <w:numPr>
+          <w:ilvl w:val="3"/>
+          <w:numId w:val="1"/>
+        </w:numPr>
+        <w:rPr/>
+      </w:pPr>
+      <w:r>
+        <w:rPr/>
+        <w:t>Shimmer polishes can be:</w:t>
+      </w:r>
+    </w:p>
+    <w:p>
+      <w:pPr>
+        <w:pStyle w:val="ListParagraph"/>
+        <w:numPr>
+          <w:ilvl w:val="4"/>
+          <w:numId w:val="1"/>
+        </w:numPr>
+        <w:rPr/>
+      </w:pPr>
+      <w:r>
+        <w:rPr/>
+        <w:t>Ultrafine.</w:t>
+      </w:r>
+    </w:p>
+    <w:p>
+      <w:pPr>
+        <w:pStyle w:val="ListParagraph"/>
+        <w:numPr>
+          <w:ilvl w:val="4"/>
+          <w:numId w:val="1"/>
+        </w:numPr>
+        <w:rPr/>
+      </w:pPr>
+      <w:r>
+        <w:rPr/>
+        <w:t>Fine.</w:t>
+      </w:r>
+    </w:p>
+    <w:p>
+      <w:pPr>
+        <w:pStyle w:val="ListParagraph"/>
+        <w:numPr>
+          <w:ilvl w:val="4"/>
+          <w:numId w:val="1"/>
+        </w:numPr>
+        <w:rPr/>
+      </w:pPr>
+      <w:r>
+        <w:rPr/>
+        <w:t>Medium</w:t>
+      </w:r>
+    </w:p>
+    <w:p>
+      <w:pPr>
+        <w:pStyle w:val="ListParagraph"/>
+        <w:numPr>
+          <w:ilvl w:val="4"/>
+          <w:numId w:val="1"/>
+        </w:numPr>
+        <w:rPr/>
+      </w:pPr>
+      <w:r>
+        <w:rPr/>
+        <w:t>Linear Holographic</w:t>
+      </w:r>
+    </w:p>
+    <w:p>
+      <w:pPr>
+        <w:pStyle w:val="ListParagraph"/>
+        <w:numPr>
+          <w:ilvl w:val="4"/>
+          <w:numId w:val="1"/>
+        </w:numPr>
+        <w:rPr/>
+      </w:pPr>
+      <w:r>
+        <w:rPr/>
+        <w:t>Scattered Holographic</w:t>
+      </w:r>
+    </w:p>
+    <w:p>
+      <w:pPr>
+        <w:pStyle w:val="ListParagraph"/>
+        <w:numPr>
+          <w:ilvl w:val="3"/>
+          <w:numId w:val="1"/>
+        </w:numPr>
+        <w:rPr/>
+      </w:pPr>
+      <w:r>
+        <w:rPr/>
+        <w:t>Flake polishes can be:</w:t>
+      </w:r>
+    </w:p>
+    <w:p>
+      <w:pPr>
+        <w:pStyle w:val="ListParagraph"/>
+        <w:numPr>
+          <w:ilvl w:val="4"/>
+          <w:numId w:val="1"/>
+        </w:numPr>
+        <w:rPr/>
+      </w:pPr>
+      <w:r>
+        <w:rPr/>
+        <w:t>Small.</w:t>
+      </w:r>
+    </w:p>
+    <w:p>
+      <w:pPr>
+        <w:pStyle w:val="ListParagraph"/>
+        <w:numPr>
+          <w:ilvl w:val="4"/>
+          <w:numId w:val="1"/>
+        </w:numPr>
+        <w:rPr/>
+      </w:pPr>
+      <w:r>
+        <w:rPr/>
+        <w:t>Medium</w:t>
+      </w:r>
+    </w:p>
+    <w:p>
+      <w:pPr>
+        <w:pStyle w:val="ListParagraph"/>
+        <w:numPr>
+          <w:ilvl w:val="4"/>
+          <w:numId w:val="1"/>
+        </w:numPr>
+        <w:rPr/>
+      </w:pPr>
+      <w:r>
+        <w:rPr/>
+        <w:t>Large</w:t>
+      </w:r>
+    </w:p>
+    <w:p>
+      <w:pPr>
+        <w:pStyle w:val="ListParagraph"/>
+        <w:numPr>
+          <w:ilvl w:val="4"/>
+          <w:numId w:val="1"/>
+        </w:numPr>
+        <w:rPr/>
+      </w:pPr>
+      <w:r>
+        <w:rPr/>
+        <w:t>Metallic</w:t>
+      </w:r>
+    </w:p>
+    <w:p>
+      <w:pPr>
+        <w:pStyle w:val="ListParagraph"/>
+        <w:numPr>
+          <w:ilvl w:val="4"/>
+          <w:numId w:val="1"/>
+        </w:numPr>
+        <w:rPr/>
+      </w:pPr>
+      <w:r>
+        <w:rPr/>
+        <w:t>Holographic</w:t>
+      </w:r>
+    </w:p>
+    <w:p>
+      <w:pPr>
+        <w:pStyle w:val="ListParagraph"/>
+        <w:numPr>
+          <w:ilvl w:val="2"/>
+          <w:numId w:val="1"/>
+        </w:numPr>
+        <w:rPr/>
       </w:pPr>
       <w:r>
         <w:rPr/>
@@ -3573,31 +4501,143 @@
           <w:ilvl w:val="1"/>
           <w:numId w:val="1"/>
         </w:numPr>
-        <w:rPr>
-          <w:b/>
-          <w:bCs/>
-        </w:rPr>
-      </w:pPr>
-      <w:r>
-        <w:rPr/>
-        <w:t>IsInfluencerCollaboration</w:t>
-      </w:r>
-    </w:p>
-    <w:p>
-      <w:pPr>
-        <w:pStyle w:val="ListParagraph"/>
-        <w:numPr>
-          <w:ilvl w:val="2"/>
-          <w:numId w:val="1"/>
-        </w:numPr>
-        <w:rPr>
-          <w:b/>
-          <w:bCs/>
-        </w:rPr>
-      </w:pPr>
-      <w:r>
-        <w:rPr/>
-        <w:t>Identifies whether or not a collection may be in collaboration with an online personality or influencer. Examples include:</w:t>
+        <w:rPr/>
+      </w:pPr>
+      <w:r>
+        <w:rPr/>
+        <w:t>Description</w:t>
+      </w:r>
+    </w:p>
+    <w:p>
+      <w:pPr>
+        <w:pStyle w:val="ListParagraph"/>
+        <w:numPr>
+          <w:ilvl w:val="2"/>
+          <w:numId w:val="1"/>
+        </w:numPr>
+        <w:rPr/>
+      </w:pPr>
+      <w:r>
+        <w:rPr/>
+        <w:t>A further description of the specific subcategory of finish.</w:t>
+      </w:r>
+    </w:p>
+    <w:p>
+      <w:pPr>
+        <w:pStyle w:val="ListParagraph"/>
+        <w:numPr>
+          <w:ilvl w:val="2"/>
+          <w:numId w:val="1"/>
+        </w:numPr>
+        <w:rPr/>
+      </w:pPr>
+      <w:r>
+        <w:rPr/>
+        <w:t>Varchar(80)</w:t>
+      </w:r>
+    </w:p>
+    <w:p>
+      <w:pPr>
+        <w:pStyle w:val="ListParagraph"/>
+        <w:numPr>
+          <w:ilvl w:val="0"/>
+          <w:numId w:val="1"/>
+        </w:numPr>
+        <w:rPr/>
+      </w:pPr>
+      <w:r>
+        <w:rPr/>
+        <w:t>PolishFinish</w:t>
+      </w:r>
+    </w:p>
+    <w:p>
+      <w:pPr>
+        <w:pStyle w:val="ListParagraph"/>
+        <w:numPr>
+          <w:ilvl w:val="1"/>
+          <w:numId w:val="1"/>
+        </w:numPr>
+        <w:rPr>
+          <w:b/>
+          <w:bCs/>
+        </w:rPr>
+      </w:pPr>
+      <w:r>
+        <w:rPr>
+          <w:b/>
+          <w:bCs/>
+        </w:rPr>
+        <w:t>PolishFinishID</w:t>
+      </w:r>
+    </w:p>
+    <w:p>
+      <w:pPr>
+        <w:pStyle w:val="ListParagraph"/>
+        <w:numPr>
+          <w:ilvl w:val="2"/>
+          <w:numId w:val="1"/>
+        </w:numPr>
+        <w:rPr/>
+      </w:pPr>
+      <w:r>
+        <w:rPr/>
+        <w:t>A unique identifier that identifies each unique PolishFinish for each individual nail polish.</w:t>
+      </w:r>
+    </w:p>
+    <w:p>
+      <w:pPr>
+        <w:pStyle w:val="ListParagraph"/>
+        <w:numPr>
+          <w:ilvl w:val="2"/>
+          <w:numId w:val="1"/>
+        </w:numPr>
+        <w:rPr/>
+      </w:pPr>
+      <w:r>
+        <w:rPr/>
+        <w:t>INT</w:t>
+      </w:r>
+    </w:p>
+    <w:p>
+      <w:pPr>
+        <w:pStyle w:val="ListParagraph"/>
+        <w:numPr>
+          <w:ilvl w:val="1"/>
+          <w:numId w:val="1"/>
+        </w:numPr>
+        <w:rPr/>
+      </w:pPr>
+      <w:r>
+        <w:rPr/>
+        <w:t>PolishID</w:t>
+      </w:r>
+    </w:p>
+    <w:p>
+      <w:pPr>
+        <w:pStyle w:val="ListParagraph"/>
+        <w:numPr>
+          <w:ilvl w:val="2"/>
+          <w:numId w:val="1"/>
+        </w:numPr>
+        <w:rPr/>
+      </w:pPr>
+      <w:r>
+        <w:rPr/>
+        <w:t>Foreign key</w:t>
+      </w:r>
+    </w:p>
+    <w:p>
+      <w:pPr>
+        <w:pStyle w:val="ListParagraph"/>
+        <w:numPr>
+          <w:ilvl w:val="2"/>
+          <w:numId w:val="1"/>
+        </w:numPr>
+        <w:rPr/>
+      </w:pPr>
+      <w:r>
+        <w:rPr/>
+        <w:t>Identifies the corresponding nail polish that such a PolishFinish may belong to, accounting for possibly duplicate PolishFinish combinations. Attempts to account for the fact that one polish may have several finishes.</w:t>
       </w:r>
     </w:p>
     <w:p>
@@ -3607,14 +4647,123 @@
           <w:ilvl w:val="3"/>
           <w:numId w:val="1"/>
         </w:numPr>
-        <w:rPr>
-          <w:b/>
-          <w:bCs/>
-        </w:rPr>
-      </w:pPr>
-      <w:r>
-        <w:rPr/>
-        <w:t>Holo Taco x Safiya Nyagaard</w:t>
+        <w:rPr/>
+      </w:pPr>
+      <w:r>
+        <w:rPr/>
+        <w:t xml:space="preserve">Example: a nail polish with blue fine shimmer particles, suspended in a purple jelly base, with green magnetic particles, that glows in the dark. </w:t>
+      </w:r>
+    </w:p>
+    <w:p>
+      <w:pPr>
+        <w:pStyle w:val="ListParagraph"/>
+        <w:numPr>
+          <w:ilvl w:val="2"/>
+          <w:numId w:val="1"/>
+        </w:numPr>
+        <w:rPr/>
+      </w:pPr>
+      <w:r>
+        <w:rPr/>
+        <w:t>INT</w:t>
+      </w:r>
+    </w:p>
+    <w:p>
+      <w:pPr>
+        <w:pStyle w:val="ListParagraph"/>
+        <w:numPr>
+          <w:ilvl w:val="1"/>
+          <w:numId w:val="1"/>
+        </w:numPr>
+        <w:rPr/>
+      </w:pPr>
+      <w:r>
+        <w:rPr/>
+        <w:t>FinishID</w:t>
+      </w:r>
+    </w:p>
+    <w:p>
+      <w:pPr>
+        <w:pStyle w:val="ListParagraph"/>
+        <w:numPr>
+          <w:ilvl w:val="2"/>
+          <w:numId w:val="1"/>
+        </w:numPr>
+        <w:rPr/>
+      </w:pPr>
+      <w:r>
+        <w:rPr/>
+        <w:t>Foreign key</w:t>
+      </w:r>
+    </w:p>
+    <w:p>
+      <w:pPr>
+        <w:pStyle w:val="ListParagraph"/>
+        <w:numPr>
+          <w:ilvl w:val="2"/>
+          <w:numId w:val="1"/>
+        </w:numPr>
+        <w:rPr/>
+      </w:pPr>
+      <w:r>
+        <w:rPr/>
+        <w:t xml:space="preserve">Identifies the finish, or one of the finishes, a nail polish may have. </w:t>
+      </w:r>
+    </w:p>
+    <w:p>
+      <w:pPr>
+        <w:pStyle w:val="ListParagraph"/>
+        <w:numPr>
+          <w:ilvl w:val="2"/>
+          <w:numId w:val="1"/>
+        </w:numPr>
+        <w:rPr/>
+      </w:pPr>
+      <w:r>
+        <w:rPr/>
+        <w:t>INT</w:t>
+      </w:r>
+    </w:p>
+    <w:p>
+      <w:pPr>
+        <w:pStyle w:val="ListParagraph"/>
+        <w:numPr>
+          <w:ilvl w:val="1"/>
+          <w:numId w:val="1"/>
+        </w:numPr>
+        <w:rPr/>
+      </w:pPr>
+      <w:r>
+        <w:rPr/>
+        <w:t>FinishDetailID</w:t>
+      </w:r>
+    </w:p>
+    <w:p>
+      <w:pPr>
+        <w:pStyle w:val="ListParagraph"/>
+        <w:numPr>
+          <w:ilvl w:val="2"/>
+          <w:numId w:val="1"/>
+        </w:numPr>
+        <w:rPr/>
+      </w:pPr>
+      <w:r>
+        <w:rPr/>
+        <w:t>Foreign key</w:t>
+      </w:r>
+    </w:p>
+    <w:p>
+      <w:pPr>
+        <w:pStyle w:val="ListParagraph"/>
+        <w:numPr>
+          <w:ilvl w:val="2"/>
+          <w:numId w:val="1"/>
+        </w:numPr>
+        <w:rPr/>
+      </w:pPr>
+      <w:r>
+        <w:rPr/>
+        <w:t xml:space="preserve">Identifies the subcategory of finish a nail polish may have, if applicable (can be NULL). </w:t>
       </w:r>
     </w:p>
     <w:p>
@@ -3628,394 +4777,17 @@
       </w:pPr>
       <w:r>
         <w:rPr/>
-        <w:t>Starrily x Kelli Marissa</w:t>
-      </w:r>
-    </w:p>
-    <w:p>
-      <w:pPr>
-        <w:pStyle w:val="ListParagraph"/>
-        <w:numPr>
-          <w:ilvl w:val="2"/>
-          <w:numId w:val="1"/>
-        </w:numPr>
-        <w:rPr>
-          <w:b/>
-          <w:bCs/>
-        </w:rPr>
-      </w:pPr>
-      <w:r>
-        <w:rPr/>
-        <w:t>Boolean</w:t>
-      </w:r>
-    </w:p>
-    <w:p>
-      <w:pPr>
-        <w:pStyle w:val="ListParagraph"/>
-        <w:numPr>
-          <w:ilvl w:val="1"/>
-          <w:numId w:val="1"/>
-        </w:numPr>
-        <w:rPr>
-          <w:b/>
-          <w:bCs/>
-        </w:rPr>
-      </w:pPr>
-      <w:r>
-        <w:rPr/>
-        <w:t>InfluencerName</w:t>
-      </w:r>
-    </w:p>
-    <w:p>
-      <w:pPr>
-        <w:pStyle w:val="ListParagraph"/>
-        <w:numPr>
-          <w:ilvl w:val="2"/>
-          <w:numId w:val="1"/>
-        </w:numPr>
-        <w:rPr>
-          <w:b/>
-          <w:bCs/>
-        </w:rPr>
-      </w:pPr>
-      <w:r>
-        <w:rPr/>
-        <w:t xml:space="preserve">Identifies the name of the influencer. May be NULL. </w:t>
-      </w:r>
-    </w:p>
-    <w:p>
-      <w:pPr>
-        <w:pStyle w:val="ListParagraph"/>
-        <w:numPr>
-          <w:ilvl w:val="2"/>
-          <w:numId w:val="1"/>
-        </w:numPr>
-        <w:rPr>
-          <w:b/>
-          <w:bCs/>
-        </w:rPr>
-      </w:pPr>
-      <w:r>
-        <w:rPr/>
-        <w:t>Varchar(25)</w:t>
-      </w:r>
-    </w:p>
-    <w:p>
-      <w:pPr>
-        <w:pStyle w:val="ListParagraph"/>
-        <w:numPr>
-          <w:ilvl w:val="1"/>
-          <w:numId w:val="1"/>
-        </w:numPr>
-        <w:rPr>
-          <w:b/>
-          <w:bCs/>
-        </w:rPr>
-      </w:pPr>
-      <w:r>
-        <w:rPr/>
-        <w:t>IsIPCollaboration</w:t>
-      </w:r>
-    </w:p>
-    <w:p>
-      <w:pPr>
-        <w:pStyle w:val="ListParagraph"/>
-        <w:numPr>
-          <w:ilvl w:val="2"/>
-          <w:numId w:val="1"/>
-        </w:numPr>
-        <w:rPr>
-          <w:b/>
-          <w:bCs/>
-        </w:rPr>
-      </w:pPr>
-      <w:r>
-        <w:rPr/>
-        <w:t>Identifies whether or not a collection may be part of an IP collab, or with another brand. Examples include:</w:t>
-      </w:r>
-    </w:p>
-    <w:p>
-      <w:pPr>
-        <w:pStyle w:val="ListParagraph"/>
-        <w:numPr>
-          <w:ilvl w:val="3"/>
-          <w:numId w:val="1"/>
-        </w:numPr>
-        <w:rPr>
-          <w:b/>
-          <w:bCs/>
-        </w:rPr>
-      </w:pPr>
-      <w:r>
-        <w:rPr/>
-        <w:t>OPI x Hello Kitty</w:t>
-      </w:r>
-    </w:p>
-    <w:p>
-      <w:pPr>
-        <w:pStyle w:val="ListParagraph"/>
-        <w:numPr>
-          <w:ilvl w:val="3"/>
-          <w:numId w:val="1"/>
-        </w:numPr>
-        <w:rPr>
-          <w:b/>
-          <w:bCs/>
-        </w:rPr>
-      </w:pPr>
-      <w:r>
-        <w:rPr/>
-        <w:t>Mooncat x Star Wars</w:t>
-      </w:r>
-    </w:p>
-    <w:p>
-      <w:pPr>
-        <w:pStyle w:val="ListParagraph"/>
-        <w:numPr>
-          <w:ilvl w:val="3"/>
-          <w:numId w:val="1"/>
-        </w:numPr>
-        <w:rPr>
-          <w:b/>
-          <w:bCs/>
-        </w:rPr>
-      </w:pPr>
-      <w:r>
-        <w:rPr/>
-        <w:t>Sally Hansen x Jelly Belly</w:t>
-      </w:r>
-    </w:p>
-    <w:p>
-      <w:pPr>
-        <w:pStyle w:val="ListParagraph"/>
-        <w:numPr>
-          <w:ilvl w:val="3"/>
-          <w:numId w:val="1"/>
-        </w:numPr>
-        <w:rPr>
-          <w:b/>
-          <w:bCs/>
-        </w:rPr>
-      </w:pPr>
-      <w:r>
-        <w:rPr/>
-        <w:t>Holo Taco x David’s Tea</w:t>
-      </w:r>
-    </w:p>
-    <w:p>
-      <w:pPr>
-        <w:pStyle w:val="ListParagraph"/>
-        <w:numPr>
-          <w:ilvl w:val="1"/>
-          <w:numId w:val="1"/>
-        </w:numPr>
-        <w:rPr>
-          <w:b/>
-          <w:bCs/>
-        </w:rPr>
-      </w:pPr>
-      <w:r>
-        <w:rPr/>
-        <w:t>IPName</w:t>
-      </w:r>
-    </w:p>
-    <w:p>
-      <w:pPr>
-        <w:pStyle w:val="ListParagraph"/>
-        <w:numPr>
-          <w:ilvl w:val="2"/>
-          <w:numId w:val="1"/>
-        </w:numPr>
-        <w:rPr>
-          <w:b/>
-          <w:bCs/>
-        </w:rPr>
-      </w:pPr>
-      <w:r>
-        <w:rPr/>
-        <w:t>Identifies the name of the collaboration. Can be NULL.</w:t>
-      </w:r>
-    </w:p>
-    <w:p>
-      <w:pPr>
-        <w:pStyle w:val="ListParagraph"/>
-        <w:numPr>
-          <w:ilvl w:val="2"/>
-          <w:numId w:val="1"/>
-        </w:numPr>
-        <w:rPr>
-          <w:b/>
-          <w:bCs/>
-        </w:rPr>
-      </w:pPr>
-      <w:r>
-        <w:rPr/>
-        <w:t>Varchar(25)</w:t>
-      </w:r>
-    </w:p>
-    <w:p>
-      <w:pPr>
-        <w:pStyle w:val="ListParagraph"/>
-        <w:numPr>
-          <w:ilvl w:val="1"/>
-          <w:numId w:val="1"/>
-        </w:numPr>
-        <w:rPr>
-          <w:b/>
-          <w:bCs/>
-        </w:rPr>
-      </w:pPr>
-      <w:r>
-        <w:rPr/>
-        <w:t>IsCharity</w:t>
-      </w:r>
-    </w:p>
-    <w:p>
-      <w:pPr>
-        <w:pStyle w:val="ListParagraph"/>
-        <w:numPr>
-          <w:ilvl w:val="2"/>
-          <w:numId w:val="1"/>
-        </w:numPr>
-        <w:rPr>
-          <w:b/>
-          <w:bCs/>
-        </w:rPr>
-      </w:pPr>
-      <w:r>
-        <w:rPr/>
-        <w:t>Identifies whether or not a nail polish is released in collaboration with a charity.</w:t>
-      </w:r>
-    </w:p>
-    <w:p>
-      <w:pPr>
-        <w:pStyle w:val="ListParagraph"/>
-        <w:numPr>
-          <w:ilvl w:val="2"/>
-          <w:numId w:val="1"/>
-        </w:numPr>
-        <w:rPr>
-          <w:b/>
-          <w:bCs/>
-        </w:rPr>
-      </w:pPr>
-      <w:r>
-        <w:rPr/>
-        <w:t>Boolean</w:t>
-      </w:r>
-    </w:p>
-    <w:p>
-      <w:pPr>
-        <w:pStyle w:val="ListParagraph"/>
-        <w:numPr>
-          <w:ilvl w:val="1"/>
-          <w:numId w:val="1"/>
-        </w:numPr>
-        <w:rPr>
-          <w:b/>
-          <w:bCs/>
-        </w:rPr>
-      </w:pPr>
-      <w:r>
-        <w:rPr/>
-        <w:t>CharityName</w:t>
-      </w:r>
-    </w:p>
-    <w:p>
-      <w:pPr>
-        <w:pStyle w:val="ListParagraph"/>
-        <w:numPr>
-          <w:ilvl w:val="2"/>
-          <w:numId w:val="1"/>
-        </w:numPr>
-        <w:rPr>
-          <w:b/>
-          <w:bCs/>
-        </w:rPr>
-      </w:pPr>
-      <w:r>
-        <w:rPr/>
-        <w:t>The name of the charity that the nail polish is raising funds for. May be NULL.</w:t>
-      </w:r>
-    </w:p>
-    <w:p>
-      <w:pPr>
-        <w:pStyle w:val="ListParagraph"/>
-        <w:numPr>
-          <w:ilvl w:val="2"/>
-          <w:numId w:val="1"/>
-        </w:numPr>
-        <w:rPr>
-          <w:b/>
-          <w:bCs/>
-        </w:rPr>
-      </w:pPr>
-      <w:r>
-        <w:rPr/>
-        <w:t>Varchar(25)</w:t>
-      </w:r>
-    </w:p>
-    <w:p>
-      <w:pPr>
-        <w:pStyle w:val="ListParagraph"/>
-        <w:numPr>
-          <w:ilvl w:val="1"/>
-          <w:numId w:val="1"/>
-        </w:numPr>
-        <w:rPr>
-          <w:b/>
-          <w:bCs/>
-        </w:rPr>
-      </w:pPr>
-      <w:r>
-        <w:rPr/>
-        <w:t>ThemeID</w:t>
-      </w:r>
-    </w:p>
-    <w:p>
-      <w:pPr>
-        <w:pStyle w:val="ListParagraph"/>
-        <w:numPr>
-          <w:ilvl w:val="2"/>
-          <w:numId w:val="1"/>
-        </w:numPr>
-        <w:rPr>
-          <w:b/>
-          <w:bCs/>
-        </w:rPr>
-      </w:pPr>
-      <w:r>
-        <w:rPr/>
-        <w:t>Foreign Key</w:t>
-      </w:r>
-    </w:p>
-    <w:p>
-      <w:pPr>
-        <w:pStyle w:val="ListParagraph"/>
-        <w:numPr>
-          <w:ilvl w:val="2"/>
-          <w:numId w:val="1"/>
-        </w:numPr>
-        <w:rPr>
-          <w:b/>
-          <w:bCs/>
-        </w:rPr>
-      </w:pPr>
-      <w:r>
-        <w:rPr/>
-        <w:t>Identifier for the theme of the collection. See Theme table for more details.</w:t>
-      </w:r>
-    </w:p>
-    <w:p>
-      <w:pPr>
-        <w:pStyle w:val="ListParagraph"/>
-        <w:numPr>
-          <w:ilvl w:val="2"/>
-          <w:numId w:val="1"/>
-        </w:numPr>
-        <w:rPr>
-          <w:b/>
-          <w:bCs/>
-        </w:rPr>
+        <w:t>For example: a crème finish is a crème finish and cannot be categorized further. However, a shimmer finish can have many unique shimmer subtypes.</w:t>
+      </w:r>
+    </w:p>
+    <w:p>
+      <w:pPr>
+        <w:pStyle w:val="ListParagraph"/>
+        <w:numPr>
+          <w:ilvl w:val="2"/>
+          <w:numId w:val="1"/>
+        </w:numPr>
+        <w:rPr/>
       </w:pPr>
       <w:r>
         <w:rPr/>
@@ -4033,57 +4805,51 @@
       </w:pPr>
       <w:r>
         <w:rPr/>
-        <w:t>Finish</w:t>
-      </w:r>
-    </w:p>
-    <w:p>
-      <w:pPr>
-        <w:pStyle w:val="ListParagraph"/>
-        <w:numPr>
-          <w:ilvl w:val="1"/>
-          <w:numId w:val="1"/>
-        </w:numPr>
-        <w:rPr>
-          <w:b/>
-          <w:bCs/>
-        </w:rPr>
-      </w:pPr>
-      <w:r>
-        <w:rPr>
-          <w:b/>
-          <w:bCs/>
-        </w:rPr>
-        <w:t>FinishID</w:t>
-      </w:r>
-    </w:p>
-    <w:p>
-      <w:pPr>
-        <w:pStyle w:val="ListParagraph"/>
-        <w:numPr>
-          <w:ilvl w:val="2"/>
-          <w:numId w:val="1"/>
-        </w:numPr>
-        <w:rPr>
-          <w:b/>
-          <w:bCs/>
-        </w:rPr>
-      </w:pPr>
-      <w:r>
-        <w:rPr/>
-        <w:t xml:space="preserve">A unique identifier for the primary finish. V </w:t>
-      </w:r>
-    </w:p>
-    <w:p>
-      <w:pPr>
-        <w:pStyle w:val="ListParagraph"/>
-        <w:numPr>
-          <w:ilvl w:val="2"/>
-          <w:numId w:val="1"/>
-        </w:numPr>
-        <w:rPr>
-          <w:b/>
-          <w:bCs/>
-        </w:rPr>
+        <w:t>Event</w:t>
+      </w:r>
+    </w:p>
+    <w:p>
+      <w:pPr>
+        <w:pStyle w:val="ListParagraph"/>
+        <w:numPr>
+          <w:ilvl w:val="1"/>
+          <w:numId w:val="1"/>
+        </w:numPr>
+        <w:rPr>
+          <w:b/>
+          <w:bCs/>
+        </w:rPr>
+      </w:pPr>
+      <w:r>
+        <w:rPr>
+          <w:b/>
+          <w:bCs/>
+        </w:rPr>
+        <w:t>EventID</w:t>
+      </w:r>
+    </w:p>
+    <w:p>
+      <w:pPr>
+        <w:pStyle w:val="ListParagraph"/>
+        <w:numPr>
+          <w:ilvl w:val="2"/>
+          <w:numId w:val="1"/>
+        </w:numPr>
+        <w:rPr/>
+      </w:pPr>
+      <w:r>
+        <w:rPr/>
+        <w:t>Identifies the unique event that a nail polish may be part of.</w:t>
+      </w:r>
+    </w:p>
+    <w:p>
+      <w:pPr>
+        <w:pStyle w:val="ListParagraph"/>
+        <w:numPr>
+          <w:ilvl w:val="2"/>
+          <w:numId w:val="1"/>
+        </w:numPr>
+        <w:rPr/>
       </w:pPr>
       <w:r>
         <w:rPr/>
@@ -4101,778 +4867,8 @@
       </w:pPr>
       <w:r>
         <w:rPr/>
-        <w:t>Name</w:t>
-      </w:r>
-    </w:p>
-    <w:p>
-      <w:pPr>
-        <w:pStyle w:val="ListParagraph"/>
-        <w:numPr>
-          <w:ilvl w:val="2"/>
-          <w:numId w:val="1"/>
-        </w:numPr>
-        <w:rPr/>
-      </w:pPr>
-      <w:r>
-        <w:rPr/>
-        <w:t>The name of the finish. Can take values ‘crème’ ‘shimmer’ ‘jelly’ ‘flake’ ‘crelly’ ‘glitter’</w:t>
-      </w:r>
-    </w:p>
-    <w:p>
-      <w:pPr>
-        <w:pStyle w:val="ListParagraph"/>
-        <w:numPr>
-          <w:ilvl w:val="2"/>
-          <w:numId w:val="1"/>
-        </w:numPr>
-        <w:rPr/>
-      </w:pPr>
-      <w:r>
-        <w:rPr/>
-        <w:t>Varchar(12)</w:t>
-      </w:r>
-    </w:p>
-    <w:p>
-      <w:pPr>
-        <w:pStyle w:val="ListParagraph"/>
-        <w:numPr>
-          <w:ilvl w:val="1"/>
-          <w:numId w:val="1"/>
-        </w:numPr>
-        <w:rPr/>
-      </w:pPr>
-      <w:r>
-        <w:rPr/>
-        <w:t>Description</w:t>
-      </w:r>
-    </w:p>
-    <w:p>
-      <w:pPr>
-        <w:pStyle w:val="ListParagraph"/>
-        <w:numPr>
-          <w:ilvl w:val="2"/>
-          <w:numId w:val="1"/>
-        </w:numPr>
-        <w:rPr/>
-      </w:pPr>
-      <w:r>
-        <w:rPr/>
-        <w:t>A description of said finish.</w:t>
-      </w:r>
-    </w:p>
-    <w:p>
-      <w:pPr>
-        <w:pStyle w:val="ListParagraph"/>
-        <w:numPr>
-          <w:ilvl w:val="2"/>
-          <w:numId w:val="1"/>
-        </w:numPr>
-        <w:rPr/>
-      </w:pPr>
-      <w:r>
-        <w:rPr/>
-        <w:t>Varchar(80)</w:t>
-      </w:r>
-    </w:p>
-    <w:p>
-      <w:pPr>
-        <w:pStyle w:val="ListParagraph"/>
-        <w:numPr>
-          <w:ilvl w:val="0"/>
-          <w:numId w:val="1"/>
-        </w:numPr>
-        <w:rPr/>
-      </w:pPr>
-      <w:r>
-        <w:rPr/>
-        <w:t>FinishDetail:</w:t>
-      </w:r>
-    </w:p>
-    <w:p>
-      <w:pPr>
-        <w:pStyle w:val="ListParagraph"/>
-        <w:numPr>
-          <w:ilvl w:val="1"/>
-          <w:numId w:val="1"/>
-        </w:numPr>
-        <w:rPr>
-          <w:b/>
-          <w:bCs/>
-        </w:rPr>
-      </w:pPr>
-      <w:r>
-        <w:rPr>
-          <w:b/>
-          <w:bCs/>
-        </w:rPr>
-        <w:t>FinishDetailID</w:t>
-      </w:r>
-    </w:p>
-    <w:p>
-      <w:pPr>
-        <w:pStyle w:val="ListParagraph"/>
-        <w:numPr>
-          <w:ilvl w:val="2"/>
-          <w:numId w:val="1"/>
-        </w:numPr>
-        <w:rPr/>
-      </w:pPr>
-      <w:r>
-        <w:rPr/>
-        <w:t>A unique identifier for each additional subcategory of primary finishes.</w:t>
-      </w:r>
-    </w:p>
-    <w:p>
-      <w:pPr>
-        <w:pStyle w:val="ListParagraph"/>
-        <w:numPr>
-          <w:ilvl w:val="2"/>
-          <w:numId w:val="1"/>
-        </w:numPr>
-        <w:rPr/>
-      </w:pPr>
-      <w:r>
-        <w:rPr/>
-        <w:t>INT</w:t>
-      </w:r>
-    </w:p>
-    <w:p>
-      <w:pPr>
-        <w:pStyle w:val="ListParagraph"/>
-        <w:numPr>
-          <w:ilvl w:val="1"/>
-          <w:numId w:val="1"/>
-        </w:numPr>
-        <w:rPr/>
-      </w:pPr>
-      <w:r>
-        <w:rPr/>
-        <w:t>FinishID</w:t>
-      </w:r>
-    </w:p>
-    <w:p>
-      <w:pPr>
-        <w:pStyle w:val="ListParagraph"/>
-        <w:numPr>
-          <w:ilvl w:val="2"/>
-          <w:numId w:val="1"/>
-        </w:numPr>
-        <w:rPr/>
-      </w:pPr>
-      <w:r>
-        <w:rPr/>
-        <w:t>Foreign Key</w:t>
-      </w:r>
-    </w:p>
-    <w:p>
-      <w:pPr>
-        <w:pStyle w:val="ListParagraph"/>
-        <w:numPr>
-          <w:ilvl w:val="2"/>
-          <w:numId w:val="1"/>
-        </w:numPr>
-        <w:rPr/>
-      </w:pPr>
-      <w:r>
-        <w:rPr/>
-        <w:t xml:space="preserve">Holds the corresponding finish that the subcategory is part of. </w:t>
-      </w:r>
-    </w:p>
-    <w:p>
-      <w:pPr>
-        <w:pStyle w:val="ListParagraph"/>
-        <w:numPr>
-          <w:ilvl w:val="2"/>
-          <w:numId w:val="1"/>
-        </w:numPr>
-        <w:rPr/>
-      </w:pPr>
-      <w:r>
-        <w:rPr/>
-        <w:t>INT</w:t>
-      </w:r>
-    </w:p>
-    <w:p>
-      <w:pPr>
-        <w:pStyle w:val="ListParagraph"/>
-        <w:numPr>
-          <w:ilvl w:val="1"/>
-          <w:numId w:val="1"/>
-        </w:numPr>
-        <w:rPr/>
-      </w:pPr>
-      <w:r>
-        <w:rPr/>
-        <w:t>DetailName</w:t>
-      </w:r>
-    </w:p>
-    <w:p>
-      <w:pPr>
-        <w:pStyle w:val="ListParagraph"/>
-        <w:numPr>
-          <w:ilvl w:val="2"/>
-          <w:numId w:val="1"/>
-        </w:numPr>
-        <w:rPr/>
-      </w:pPr>
-      <w:r>
-        <w:rPr/>
-        <w:t>The name of the subcategory of finish. Examples include, but are not limited to:</w:t>
-      </w:r>
-    </w:p>
-    <w:p>
-      <w:pPr>
-        <w:pStyle w:val="ListParagraph"/>
-        <w:numPr>
-          <w:ilvl w:val="3"/>
-          <w:numId w:val="1"/>
-        </w:numPr>
-        <w:rPr/>
-      </w:pPr>
-      <w:r>
-        <w:rPr/>
-        <w:t>Shimmer polishes can be:</w:t>
-      </w:r>
-    </w:p>
-    <w:p>
-      <w:pPr>
-        <w:pStyle w:val="ListParagraph"/>
-        <w:numPr>
-          <w:ilvl w:val="4"/>
-          <w:numId w:val="1"/>
-        </w:numPr>
-        <w:rPr/>
-      </w:pPr>
-      <w:r>
-        <w:rPr/>
-        <w:t>Ultrafine.</w:t>
-      </w:r>
-    </w:p>
-    <w:p>
-      <w:pPr>
-        <w:pStyle w:val="ListParagraph"/>
-        <w:numPr>
-          <w:ilvl w:val="4"/>
-          <w:numId w:val="1"/>
-        </w:numPr>
-        <w:rPr/>
-      </w:pPr>
-      <w:r>
-        <w:rPr/>
-        <w:t>Fine.</w:t>
-      </w:r>
-    </w:p>
-    <w:p>
-      <w:pPr>
-        <w:pStyle w:val="ListParagraph"/>
-        <w:numPr>
-          <w:ilvl w:val="4"/>
-          <w:numId w:val="1"/>
-        </w:numPr>
-        <w:rPr/>
-      </w:pPr>
-      <w:r>
-        <w:rPr/>
-        <w:t>Medium</w:t>
-      </w:r>
-    </w:p>
-    <w:p>
-      <w:pPr>
-        <w:pStyle w:val="ListParagraph"/>
-        <w:numPr>
-          <w:ilvl w:val="4"/>
-          <w:numId w:val="1"/>
-        </w:numPr>
-        <w:rPr/>
-      </w:pPr>
-      <w:r>
-        <w:rPr/>
-        <w:t>Linear Holographic</w:t>
-      </w:r>
-    </w:p>
-    <w:p>
-      <w:pPr>
-        <w:pStyle w:val="ListParagraph"/>
-        <w:numPr>
-          <w:ilvl w:val="4"/>
-          <w:numId w:val="1"/>
-        </w:numPr>
-        <w:rPr/>
-      </w:pPr>
-      <w:r>
-        <w:rPr/>
-        <w:t>Scattered Holographic</w:t>
-      </w:r>
-    </w:p>
-    <w:p>
-      <w:pPr>
-        <w:pStyle w:val="ListParagraph"/>
-        <w:numPr>
-          <w:ilvl w:val="3"/>
-          <w:numId w:val="1"/>
-        </w:numPr>
-        <w:rPr/>
-      </w:pPr>
-      <w:r>
-        <w:rPr/>
-        <w:t>Flake polishes can be:</w:t>
-      </w:r>
-    </w:p>
-    <w:p>
-      <w:pPr>
-        <w:pStyle w:val="ListParagraph"/>
-        <w:numPr>
-          <w:ilvl w:val="4"/>
-          <w:numId w:val="1"/>
-        </w:numPr>
-        <w:rPr/>
-      </w:pPr>
-      <w:r>
-        <w:rPr/>
-        <w:t>Small.</w:t>
-      </w:r>
-    </w:p>
-    <w:p>
-      <w:pPr>
-        <w:pStyle w:val="ListParagraph"/>
-        <w:numPr>
-          <w:ilvl w:val="4"/>
-          <w:numId w:val="1"/>
-        </w:numPr>
-        <w:rPr/>
-      </w:pPr>
-      <w:r>
-        <w:rPr/>
-        <w:t>Medium</w:t>
-      </w:r>
-    </w:p>
-    <w:p>
-      <w:pPr>
-        <w:pStyle w:val="ListParagraph"/>
-        <w:numPr>
-          <w:ilvl w:val="4"/>
-          <w:numId w:val="1"/>
-        </w:numPr>
-        <w:rPr/>
-      </w:pPr>
-      <w:r>
-        <w:rPr/>
-        <w:t>Large</w:t>
-      </w:r>
-    </w:p>
-    <w:p>
-      <w:pPr>
-        <w:pStyle w:val="ListParagraph"/>
-        <w:numPr>
-          <w:ilvl w:val="4"/>
-          <w:numId w:val="1"/>
-        </w:numPr>
-        <w:rPr/>
-      </w:pPr>
-      <w:r>
-        <w:rPr/>
-        <w:t>Metallic</w:t>
-      </w:r>
-    </w:p>
-    <w:p>
-      <w:pPr>
-        <w:pStyle w:val="ListParagraph"/>
-        <w:numPr>
-          <w:ilvl w:val="4"/>
-          <w:numId w:val="1"/>
-        </w:numPr>
-        <w:rPr/>
-      </w:pPr>
-      <w:r>
-        <w:rPr/>
-        <w:t>Holographic</w:t>
-      </w:r>
-    </w:p>
-    <w:p>
-      <w:pPr>
-        <w:pStyle w:val="ListParagraph"/>
-        <w:numPr>
-          <w:ilvl w:val="2"/>
-          <w:numId w:val="1"/>
-        </w:numPr>
-        <w:rPr/>
-      </w:pPr>
-      <w:r>
-        <w:rPr/>
-        <w:t>Varchar(25)</w:t>
-      </w:r>
-    </w:p>
-    <w:p>
-      <w:pPr>
-        <w:pStyle w:val="ListParagraph"/>
-        <w:numPr>
-          <w:ilvl w:val="1"/>
-          <w:numId w:val="1"/>
-        </w:numPr>
-        <w:rPr/>
-      </w:pPr>
-      <w:r>
-        <w:rPr/>
-        <w:t>Description</w:t>
-      </w:r>
-    </w:p>
-    <w:p>
-      <w:pPr>
-        <w:pStyle w:val="ListParagraph"/>
-        <w:numPr>
-          <w:ilvl w:val="2"/>
-          <w:numId w:val="1"/>
-        </w:numPr>
-        <w:rPr/>
-      </w:pPr>
-      <w:r>
-        <w:rPr/>
-        <w:t>A further description of the specific subcategory of finish.</w:t>
-      </w:r>
-    </w:p>
-    <w:p>
-      <w:pPr>
-        <w:pStyle w:val="ListParagraph"/>
-        <w:numPr>
-          <w:ilvl w:val="2"/>
-          <w:numId w:val="1"/>
-        </w:numPr>
-        <w:rPr/>
-      </w:pPr>
-      <w:r>
-        <w:rPr/>
-        <w:t>Varchar(80)</w:t>
-      </w:r>
-    </w:p>
-    <w:p>
-      <w:pPr>
-        <w:pStyle w:val="ListParagraph"/>
-        <w:numPr>
-          <w:ilvl w:val="0"/>
-          <w:numId w:val="1"/>
-        </w:numPr>
-        <w:rPr/>
-      </w:pPr>
-      <w:r>
-        <w:rPr/>
-        <w:t>PolishFinish</w:t>
-      </w:r>
-    </w:p>
-    <w:p>
-      <w:pPr>
-        <w:pStyle w:val="ListParagraph"/>
-        <w:numPr>
-          <w:ilvl w:val="1"/>
-          <w:numId w:val="1"/>
-        </w:numPr>
-        <w:rPr>
-          <w:b/>
-          <w:bCs/>
-        </w:rPr>
-      </w:pPr>
-      <w:r>
-        <w:rPr>
-          <w:b/>
-          <w:bCs/>
-        </w:rPr>
-        <w:t>PolishFinishID</w:t>
-      </w:r>
-    </w:p>
-    <w:p>
-      <w:pPr>
-        <w:pStyle w:val="ListParagraph"/>
-        <w:numPr>
-          <w:ilvl w:val="2"/>
-          <w:numId w:val="1"/>
-        </w:numPr>
-        <w:rPr/>
-      </w:pPr>
-      <w:r>
-        <w:rPr/>
-        <w:t>A unique identifier that identifies each unique PolishFinish for each individual nail polish.</w:t>
-      </w:r>
-    </w:p>
-    <w:p>
-      <w:pPr>
-        <w:pStyle w:val="ListParagraph"/>
-        <w:numPr>
-          <w:ilvl w:val="2"/>
-          <w:numId w:val="1"/>
-        </w:numPr>
-        <w:rPr/>
-      </w:pPr>
-      <w:r>
-        <w:rPr/>
-        <w:t>INT</w:t>
-      </w:r>
-    </w:p>
-    <w:p>
-      <w:pPr>
-        <w:pStyle w:val="ListParagraph"/>
-        <w:numPr>
-          <w:ilvl w:val="1"/>
-          <w:numId w:val="1"/>
-        </w:numPr>
-        <w:rPr/>
-      </w:pPr>
-      <w:r>
-        <w:rPr/>
-        <w:t>PolishID</w:t>
-      </w:r>
-    </w:p>
-    <w:p>
-      <w:pPr>
-        <w:pStyle w:val="ListParagraph"/>
-        <w:numPr>
-          <w:ilvl w:val="2"/>
-          <w:numId w:val="1"/>
-        </w:numPr>
-        <w:rPr/>
-      </w:pPr>
-      <w:r>
-        <w:rPr/>
-        <w:t>Foreign key</w:t>
-      </w:r>
-    </w:p>
-    <w:p>
-      <w:pPr>
-        <w:pStyle w:val="ListParagraph"/>
-        <w:numPr>
-          <w:ilvl w:val="2"/>
-          <w:numId w:val="1"/>
-        </w:numPr>
-        <w:rPr/>
-      </w:pPr>
-      <w:r>
-        <w:rPr/>
-        <w:t>Identifies the corresponding nail polish that such a PolishFinish may belong to, accounting for possibly duplicate PolishFinish combinations. Attempts to account for the fact that one polish may have several finishes.</w:t>
-      </w:r>
-    </w:p>
-    <w:p>
-      <w:pPr>
-        <w:pStyle w:val="ListParagraph"/>
-        <w:numPr>
-          <w:ilvl w:val="3"/>
-          <w:numId w:val="1"/>
-        </w:numPr>
-        <w:rPr/>
-      </w:pPr>
-      <w:r>
-        <w:rPr/>
-        <w:t xml:space="preserve">Example: a nail polish with blue fine shimmer particles, suspended in a purple jelly base, with green magnetic particles, that glows in the dark. </w:t>
-      </w:r>
-    </w:p>
-    <w:p>
-      <w:pPr>
-        <w:pStyle w:val="ListParagraph"/>
-        <w:numPr>
-          <w:ilvl w:val="2"/>
-          <w:numId w:val="1"/>
-        </w:numPr>
-        <w:rPr/>
-      </w:pPr>
-      <w:r>
-        <w:rPr/>
-        <w:t>INT</w:t>
-      </w:r>
-    </w:p>
-    <w:p>
-      <w:pPr>
-        <w:pStyle w:val="ListParagraph"/>
-        <w:numPr>
-          <w:ilvl w:val="1"/>
-          <w:numId w:val="1"/>
-        </w:numPr>
-        <w:rPr/>
-      </w:pPr>
-      <w:r>
-        <w:rPr/>
-        <w:t>FinishID</w:t>
-      </w:r>
-    </w:p>
-    <w:p>
-      <w:pPr>
-        <w:pStyle w:val="ListParagraph"/>
-        <w:numPr>
-          <w:ilvl w:val="2"/>
-          <w:numId w:val="1"/>
-        </w:numPr>
-        <w:rPr/>
-      </w:pPr>
-      <w:r>
-        <w:rPr/>
-        <w:t>Foreign key</w:t>
-      </w:r>
-    </w:p>
-    <w:p>
-      <w:pPr>
-        <w:pStyle w:val="ListParagraph"/>
-        <w:numPr>
-          <w:ilvl w:val="2"/>
-          <w:numId w:val="1"/>
-        </w:numPr>
-        <w:rPr/>
-      </w:pPr>
-      <w:r>
-        <w:rPr/>
-        <w:t xml:space="preserve">Identifies the finish, or one of the finishes, a nail polish may have. </w:t>
-      </w:r>
-    </w:p>
-    <w:p>
-      <w:pPr>
-        <w:pStyle w:val="ListParagraph"/>
-        <w:numPr>
-          <w:ilvl w:val="2"/>
-          <w:numId w:val="1"/>
-        </w:numPr>
-        <w:rPr/>
-      </w:pPr>
-      <w:r>
-        <w:rPr/>
-        <w:t>INT</w:t>
-      </w:r>
-    </w:p>
-    <w:p>
-      <w:pPr>
-        <w:pStyle w:val="ListParagraph"/>
-        <w:numPr>
-          <w:ilvl w:val="1"/>
-          <w:numId w:val="1"/>
-        </w:numPr>
-        <w:rPr/>
-      </w:pPr>
-      <w:r>
-        <w:rPr/>
-        <w:t>FinishDetailID</w:t>
-      </w:r>
-    </w:p>
-    <w:p>
-      <w:pPr>
-        <w:pStyle w:val="ListParagraph"/>
-        <w:numPr>
-          <w:ilvl w:val="2"/>
-          <w:numId w:val="1"/>
-        </w:numPr>
-        <w:rPr/>
-      </w:pPr>
-      <w:r>
-        <w:rPr/>
-        <w:t>Foreign key</w:t>
-      </w:r>
-    </w:p>
-    <w:p>
-      <w:pPr>
-        <w:pStyle w:val="ListParagraph"/>
-        <w:numPr>
-          <w:ilvl w:val="2"/>
-          <w:numId w:val="1"/>
-        </w:numPr>
-        <w:rPr/>
-      </w:pPr>
-      <w:r>
-        <w:rPr/>
-        <w:t xml:space="preserve">Identifies the subcategory of finish a nail polish may have, if applicable (can be NULL). </w:t>
-      </w:r>
-    </w:p>
-    <w:p>
-      <w:pPr>
-        <w:pStyle w:val="ListParagraph"/>
-        <w:numPr>
-          <w:ilvl w:val="3"/>
-          <w:numId w:val="1"/>
-        </w:numPr>
-        <w:rPr/>
-      </w:pPr>
-      <w:r>
-        <w:rPr/>
-        <w:t>For example: a crème finish is a crème finish and cannot be categorized further. However, a shimmer finish can have many unique shimmer subtypes.</w:t>
-      </w:r>
-    </w:p>
-    <w:p>
-      <w:pPr>
-        <w:pStyle w:val="ListParagraph"/>
-        <w:numPr>
-          <w:ilvl w:val="2"/>
-          <w:numId w:val="1"/>
-        </w:numPr>
-        <w:rPr/>
-      </w:pPr>
-      <w:r>
-        <w:rPr/>
-        <w:t>INT</w:t>
-      </w:r>
-    </w:p>
-    <w:p>
-      <w:pPr>
-        <w:pStyle w:val="ListParagraph"/>
-        <w:numPr>
-          <w:ilvl w:val="0"/>
-          <w:numId w:val="1"/>
-        </w:numPr>
-        <w:rPr/>
-      </w:pPr>
-      <w:r>
-        <w:rPr/>
         <w:t>Event</w:t>
       </w:r>
-    </w:p>
-    <w:p>
-      <w:pPr>
-        <w:pStyle w:val="ListParagraph"/>
-        <w:numPr>
-          <w:ilvl w:val="1"/>
-          <w:numId w:val="1"/>
-        </w:numPr>
-        <w:rPr>
-          <w:b/>
-          <w:bCs/>
-        </w:rPr>
-      </w:pPr>
-      <w:r>
-        <w:rPr>
-          <w:b/>
-          <w:bCs/>
-        </w:rPr>
-        <w:t>EventID</w:t>
-      </w:r>
-    </w:p>
-    <w:p>
-      <w:pPr>
-        <w:pStyle w:val="ListParagraph"/>
-        <w:numPr>
-          <w:ilvl w:val="2"/>
-          <w:numId w:val="1"/>
-        </w:numPr>
-        <w:rPr/>
-      </w:pPr>
-      <w:r>
-        <w:rPr/>
-        <w:t>Identifies the unique event that a nail polish may be part of.</w:t>
-      </w:r>
-    </w:p>
-    <w:p>
-      <w:pPr>
-        <w:pStyle w:val="ListParagraph"/>
-        <w:numPr>
-          <w:ilvl w:val="2"/>
-          <w:numId w:val="1"/>
-        </w:numPr>
-        <w:rPr/>
-      </w:pPr>
-      <w:r>
-        <w:rPr/>
-        <w:t>INT</w:t>
-      </w:r>
-    </w:p>
-    <w:p>
-      <w:pPr>
-        <w:pStyle w:val="ListParagraph"/>
-        <w:numPr>
-          <w:ilvl w:val="1"/>
-          <w:numId w:val="1"/>
-        </w:numPr>
-        <w:rPr/>
-      </w:pPr>
       <w:r>
         <w:rPr/>
         <w:t>Name</w:t>
@@ -5021,6 +5017,10 @@
         </w:numPr>
         <w:rPr/>
       </w:pPr>
+      <w:r>
+        <w:rPr/>
+        <w:t>Event</w:t>
+      </w:r>
       <w:r>
         <w:rPr/>
         <w:t>Description</w:t>

</xml_diff>

<commit_message>
Changed Name to OrganizerName and Description to OrganizerDescription in Organizer table.
</commit_message>
<xml_diff>
--- a/Concepts_and_Dictionaries/NailDB_Data_Dictionary.docx
+++ b/Concepts_and_Dictionaries/NailDB_Data_Dictionary.docx
@@ -4867,11 +4867,7 @@
       </w:pPr>
       <w:r>
         <w:rPr/>
-        <w:t>Event</w:t>
-      </w:r>
-      <w:r>
-        <w:rPr/>
-        <w:t>Name</w:t>
+        <w:t>EventName</w:t>
       </w:r>
     </w:p>
     <w:p>
@@ -5019,11 +5015,7 @@
       </w:pPr>
       <w:r>
         <w:rPr/>
-        <w:t>Event</w:t>
-      </w:r>
-      <w:r>
-        <w:rPr/>
-        <w:t>Description</w:t>
+        <w:t>EventDescription</w:t>
       </w:r>
     </w:p>
     <w:p>
@@ -5586,6 +5578,10 @@
       </w:pPr>
       <w:r>
         <w:rPr/>
+        <w:t>Organizer</w:t>
+      </w:r>
+      <w:r>
+        <w:rPr/>
         <w:t>Name</w:t>
       </w:r>
     </w:p>
@@ -5668,6 +5664,10 @@
         </w:numPr>
         <w:rPr/>
       </w:pPr>
+      <w:r>
+        <w:rPr/>
+        <w:t>Organizer</w:t>
+      </w:r>
       <w:r>
         <w:rPr/>
         <w:t>Description</w:t>

</xml_diff>

<commit_message>
Added Finish prefix to Name and Description in Finish table
</commit_message>
<xml_diff>
--- a/Concepts_and_Dictionaries/NailDB_Data_Dictionary.docx
+++ b/Concepts_and_Dictionaries/NailDB_Data_Dictionary.docx
@@ -4093,6 +4093,10 @@
       </w:pPr>
       <w:r>
         <w:rPr/>
+        <w:t>Finish</w:t>
+      </w:r>
+      <w:r>
+        <w:rPr/>
         <w:t>Name</w:t>
       </w:r>
     </w:p>
@@ -4133,6 +4137,10 @@
         </w:numPr>
         <w:rPr/>
       </w:pPr>
+      <w:r>
+        <w:rPr/>
+        <w:t>Finish</w:t>
+      </w:r>
       <w:r>
         <w:rPr/>
         <w:t>Description</w:t>

</xml_diff>

<commit_message>
Added Detail prefix to Description in FinishDetail table.
</commit_message>
<xml_diff>
--- a/Concepts_and_Dictionaries/NailDB_Data_Dictionary.docx
+++ b/Concepts_and_Dictionaries/NailDB_Data_Dictionary.docx
@@ -4511,6 +4511,10 @@
         </w:numPr>
         <w:rPr/>
       </w:pPr>
+      <w:r>
+        <w:rPr/>
+        <w:t>Detail</w:t>
+      </w:r>
       <w:r>
         <w:rPr/>
         <w:t>Description</w:t>

</xml_diff>

<commit_message>
Added Alias prefix to Name and Description in Alias table
</commit_message>
<xml_diff>
--- a/Concepts_and_Dictionaries/NailDB_Data_Dictionary.docx
+++ b/Concepts_and_Dictionaries/NailDB_Data_Dictionary.docx
@@ -3082,6 +3082,10 @@
       </w:pPr>
       <w:r>
         <w:rPr/>
+        <w:t>Alias</w:t>
+      </w:r>
+      <w:r>
+        <w:rPr/>
         <w:t>Name</w:t>
       </w:r>
     </w:p>
@@ -3230,6 +3234,10 @@
           <w:bCs/>
         </w:rPr>
       </w:pPr>
+      <w:r>
+        <w:rPr/>
+        <w:t>Alias</w:t>
+      </w:r>
       <w:r>
         <w:rPr/>
         <w:t>Description</w:t>

</xml_diff>